<commit_message>
updated dataset and tips sheet
</commit_message>
<xml_diff>
--- a/Carbon Footprint dataset for smart devices.docx
+++ b/Carbon Footprint dataset for smart devices.docx
@@ -45,9 +45,12 @@
         </w:numPr>
         <w:spacing w:line="360" w:lineRule="auto"/>
         <w:rPr>
-          <w:rFonts w:ascii="Times New Roman" w:hAnsi="Times New Roman" w:cs="Times New Roman"/>
-          <w:sz w:val="24"/>
-          <w:szCs w:val="24"/>
+          <w:rStyle w:val="Hyperlink"/>
+          <w:rFonts w:ascii="Times New Roman" w:hAnsi="Times New Roman" w:cs="Times New Roman"/>
+          <w:color w:val="auto"/>
+          <w:sz w:val="24"/>
+          <w:szCs w:val="24"/>
+          <w:u w:val="none"/>
         </w:rPr>
       </w:pPr>
       <w:hyperlink r:id="rId5" w:history="1">
@@ -58,9 +61,48 @@
             <w:sz w:val="24"/>
             <w:szCs w:val="24"/>
           </w:rPr>
-          <w:t>https://www.mdpi.com/2071-1050/10/9/3027</w:t>
+          <w:t>https://w</w:t>
+        </w:r>
+        <w:r>
+          <w:rPr>
+            <w:rStyle w:val="Hyperlink"/>
+            <w:rFonts w:ascii="Times New Roman" w:hAnsi="Times New Roman" w:cs="Times New Roman"/>
+            <w:sz w:val="24"/>
+            <w:szCs w:val="24"/>
+          </w:rPr>
+          <w:t>w</w:t>
+        </w:r>
+        <w:r>
+          <w:rPr>
+            <w:rStyle w:val="Hyperlink"/>
+            <w:rFonts w:ascii="Times New Roman" w:hAnsi="Times New Roman" w:cs="Times New Roman"/>
+            <w:sz w:val="24"/>
+            <w:szCs w:val="24"/>
+          </w:rPr>
+          <w:t>w.mdpi.com/2071-1050/10/9/3027</w:t>
         </w:r>
       </w:hyperlink>
+    </w:p>
+    <w:p>
+      <w:pPr>
+        <w:pStyle w:val="ListParagraph"/>
+        <w:spacing w:line="360" w:lineRule="auto"/>
+        <w:ind w:left="1080"/>
+        <w:rPr>
+          <w:rFonts w:ascii="Times New Roman" w:hAnsi="Times New Roman" w:cs="Times New Roman"/>
+          <w:sz w:val="24"/>
+          <w:szCs w:val="24"/>
+        </w:rPr>
+      </w:pPr>
+      <w:r>
+        <w:rPr>
+          <w:rStyle w:val="Hyperlink"/>
+          <w:rFonts w:ascii="Times New Roman" w:hAnsi="Times New Roman" w:cs="Times New Roman"/>
+          <w:sz w:val="24"/>
+          <w:szCs w:val="24"/>
+        </w:rPr>
+        <w:t>(Good images and graphs)</w:t>
+      </w:r>
     </w:p>
     <w:p>
       <w:pPr>
@@ -84,7 +126,25 @@
             <w:sz w:val="24"/>
             <w:szCs w:val="24"/>
           </w:rPr>
-          <w:t>https://ghgprotocol.org/life-cycle-databases</w:t>
+          <w:t>https://ghgprotocol.org/life-cyc</w:t>
+        </w:r>
+        <w:r>
+          <w:rPr>
+            <w:rStyle w:val="Hyperlink"/>
+            <w:rFonts w:ascii="Times New Roman" w:hAnsi="Times New Roman" w:cs="Times New Roman"/>
+            <w:sz w:val="24"/>
+            <w:szCs w:val="24"/>
+          </w:rPr>
+          <w:t>l</w:t>
+        </w:r>
+        <w:r>
+          <w:rPr>
+            <w:rStyle w:val="Hyperlink"/>
+            <w:rFonts w:ascii="Times New Roman" w:hAnsi="Times New Roman" w:cs="Times New Roman"/>
+            <w:sz w:val="24"/>
+            <w:szCs w:val="24"/>
+          </w:rPr>
+          <w:t>e-databases</w:t>
         </w:r>
       </w:hyperlink>
       <w:r>
@@ -94,6 +154,44 @@
           <w:szCs w:val="24"/>
         </w:rPr>
         <w:t xml:space="preserve"> </w:t>
+      </w:r>
+    </w:p>
+    <w:p>
+      <w:pPr>
+        <w:pStyle w:val="ListParagraph"/>
+        <w:spacing w:line="360" w:lineRule="auto"/>
+        <w:ind w:left="1080"/>
+        <w:rPr>
+          <w:rFonts w:ascii="Times New Roman" w:hAnsi="Times New Roman" w:cs="Times New Roman"/>
+          <w:sz w:val="24"/>
+          <w:szCs w:val="24"/>
+        </w:rPr>
+      </w:pPr>
+      <w:r>
+        <w:rPr>
+          <w:rFonts w:ascii="Times New Roman" w:hAnsi="Times New Roman" w:cs="Times New Roman"/>
+          <w:sz w:val="24"/>
+          <w:szCs w:val="24"/>
+        </w:rPr>
+        <w:t>(</w:t>
+      </w:r>
+      <w:proofErr w:type="gramStart"/>
+      <w:r>
+        <w:rPr>
+          <w:rFonts w:ascii="Times New Roman" w:hAnsi="Times New Roman" w:cs="Times New Roman"/>
+          <w:sz w:val="24"/>
+          <w:szCs w:val="24"/>
+        </w:rPr>
+        <w:t>not</w:t>
+      </w:r>
+      <w:proofErr w:type="gramEnd"/>
+      <w:r>
+        <w:rPr>
+          <w:rFonts w:ascii="Times New Roman" w:hAnsi="Times New Roman" w:cs="Times New Roman"/>
+          <w:sz w:val="24"/>
+          <w:szCs w:val="24"/>
+        </w:rPr>
+        <w:t xml:space="preserve"> sure if public accessible, if yes, then can be used)</w:t>
       </w:r>
     </w:p>
     <w:p>
@@ -118,9 +216,28 @@
             <w:sz w:val="24"/>
             <w:szCs w:val="24"/>
           </w:rPr>
-          <w:t>https://www.apple.com/environment/pdf/Apple_Environmental_Responsibility_Report_2019.pdf</w:t>
+          <w:t>https://www.apple.com/environ</w:t>
+        </w:r>
+        <w:r>
+          <w:rPr>
+            <w:rStyle w:val="Hyperlink"/>
+            <w:rFonts w:ascii="Times New Roman" w:hAnsi="Times New Roman" w:cs="Times New Roman"/>
+            <w:sz w:val="24"/>
+            <w:szCs w:val="24"/>
+          </w:rPr>
+          <w:t>m</w:t>
+        </w:r>
+        <w:r>
+          <w:rPr>
+            <w:rStyle w:val="Hyperlink"/>
+            <w:rFonts w:ascii="Times New Roman" w:hAnsi="Times New Roman" w:cs="Times New Roman"/>
+            <w:sz w:val="24"/>
+            <w:szCs w:val="24"/>
+          </w:rPr>
+          <w:t>ent/pdf/Apple_Environmental_Responsibility_Report_2019.pdf</w:t>
         </w:r>
       </w:hyperlink>
+      <w:proofErr w:type="gramStart"/>
       <w:r>
         <w:rPr>
           <w:rFonts w:ascii="Times New Roman" w:hAnsi="Times New Roman" w:cs="Times New Roman"/>
@@ -128,6 +245,41 @@
           <w:szCs w:val="24"/>
         </w:rPr>
         <w:t xml:space="preserve"> </w:t>
+      </w:r>
+      <w:r>
+        <w:rPr>
+          <w:rFonts w:ascii="Times New Roman" w:hAnsi="Times New Roman" w:cs="Times New Roman"/>
+          <w:sz w:val="24"/>
+          <w:szCs w:val="24"/>
+        </w:rPr>
+        <w:t xml:space="preserve">  (</w:t>
+      </w:r>
+      <w:proofErr w:type="gramEnd"/>
+      <w:r>
+        <w:rPr>
+          <w:rFonts w:ascii="Times New Roman" w:hAnsi="Times New Roman" w:cs="Times New Roman"/>
+          <w:sz w:val="24"/>
+          <w:szCs w:val="24"/>
+        </w:rPr>
+        <w:t xml:space="preserve">Excellent can be used in report </w:t>
+      </w:r>
+      <w:proofErr w:type="spellStart"/>
+      <w:r>
+        <w:rPr>
+          <w:rFonts w:ascii="Times New Roman" w:hAnsi="Times New Roman" w:cs="Times New Roman"/>
+          <w:sz w:val="24"/>
+          <w:szCs w:val="24"/>
+        </w:rPr>
+        <w:t>atleast</w:t>
+      </w:r>
+      <w:proofErr w:type="spellEnd"/>
+      <w:r>
+        <w:rPr>
+          <w:rFonts w:ascii="Times New Roman" w:hAnsi="Times New Roman" w:cs="Times New Roman"/>
+          <w:sz w:val="24"/>
+          <w:szCs w:val="24"/>
+        </w:rPr>
+        <w:t xml:space="preserve">) </w:t>
       </w:r>
     </w:p>
     <w:p>
@@ -152,9 +304,28 @@
             <w:sz w:val="24"/>
             <w:szCs w:val="24"/>
           </w:rPr>
-          <w:t>https://wimvanderbauwhede.github.io/articles/frugal-computing/</w:t>
+          <w:t>https://wimvanderbauwhede.github.io/articles/frugal-</w:t>
+        </w:r>
+        <w:r>
+          <w:rPr>
+            <w:rStyle w:val="Hyperlink"/>
+            <w:rFonts w:ascii="Times New Roman" w:hAnsi="Times New Roman" w:cs="Times New Roman"/>
+            <w:sz w:val="24"/>
+            <w:szCs w:val="24"/>
+          </w:rPr>
+          <w:t>c</w:t>
+        </w:r>
+        <w:r>
+          <w:rPr>
+            <w:rStyle w:val="Hyperlink"/>
+            <w:rFonts w:ascii="Times New Roman" w:hAnsi="Times New Roman" w:cs="Times New Roman"/>
+            <w:sz w:val="24"/>
+            <w:szCs w:val="24"/>
+          </w:rPr>
+          <w:t>omputing/</w:t>
         </w:r>
       </w:hyperlink>
+      <w:proofErr w:type="gramStart"/>
       <w:r>
         <w:rPr>
           <w:rFonts w:ascii="Times New Roman" w:hAnsi="Times New Roman" w:cs="Times New Roman"/>
@@ -162,6 +333,41 @@
           <w:szCs w:val="24"/>
         </w:rPr>
         <w:t xml:space="preserve"> </w:t>
+      </w:r>
+      <w:r>
+        <w:rPr>
+          <w:rFonts w:ascii="Times New Roman" w:hAnsi="Times New Roman" w:cs="Times New Roman"/>
+          <w:sz w:val="24"/>
+          <w:szCs w:val="24"/>
+        </w:rPr>
+        <w:t xml:space="preserve">  (</w:t>
+      </w:r>
+      <w:proofErr w:type="gramEnd"/>
+      <w:r>
+        <w:rPr>
+          <w:rFonts w:ascii="Times New Roman" w:hAnsi="Times New Roman" w:cs="Times New Roman"/>
+          <w:sz w:val="24"/>
+          <w:szCs w:val="24"/>
+        </w:rPr>
+        <w:t xml:space="preserve">great source for background info, sir referenced it in class too – </w:t>
+      </w:r>
+      <w:proofErr w:type="spellStart"/>
+      <w:r>
+        <w:rPr>
+          <w:rFonts w:ascii="Times New Roman" w:hAnsi="Times New Roman" w:cs="Times New Roman"/>
+          <w:sz w:val="24"/>
+          <w:szCs w:val="24"/>
+        </w:rPr>
+        <w:t>Esp</w:t>
+      </w:r>
+      <w:proofErr w:type="spellEnd"/>
+      <w:r>
+        <w:rPr>
+          <w:rFonts w:ascii="Times New Roman" w:hAnsi="Times New Roman" w:cs="Times New Roman"/>
+          <w:sz w:val="24"/>
+          <w:szCs w:val="24"/>
+        </w:rPr>
+        <w:t xml:space="preserve"> for IOT devices/smart)</w:t>
       </w:r>
     </w:p>
     <w:p>
@@ -186,7 +392,25 @@
             <w:sz w:val="24"/>
             <w:szCs w:val="24"/>
           </w:rPr>
-          <w:t>https://reboxed.co/blogs/outsidethebox/the-carbon-footprint-of-your-phone-and-how-you-can-reduce-it</w:t>
+          <w:t>https://reboxed.co/blogs/outsi</w:t>
+        </w:r>
+        <w:r>
+          <w:rPr>
+            <w:rStyle w:val="Hyperlink"/>
+            <w:rFonts w:ascii="Times New Roman" w:hAnsi="Times New Roman" w:cs="Times New Roman"/>
+            <w:sz w:val="24"/>
+            <w:szCs w:val="24"/>
+          </w:rPr>
+          <w:t>d</w:t>
+        </w:r>
+        <w:r>
+          <w:rPr>
+            <w:rStyle w:val="Hyperlink"/>
+            <w:rFonts w:ascii="Times New Roman" w:hAnsi="Times New Roman" w:cs="Times New Roman"/>
+            <w:sz w:val="24"/>
+            <w:szCs w:val="24"/>
+          </w:rPr>
+          <w:t>ethebox/the-carbon-footprint-of-your-phone-and-how-you-can-reduce-it</w:t>
         </w:r>
       </w:hyperlink>
       <w:r>
@@ -196,6 +420,40 @@
           <w:szCs w:val="24"/>
         </w:rPr>
         <w:t xml:space="preserve"> </w:t>
+      </w:r>
+      <w:r>
+        <w:rPr>
+          <w:rFonts w:ascii="Times New Roman" w:hAnsi="Times New Roman" w:cs="Times New Roman"/>
+          <w:sz w:val="24"/>
+          <w:szCs w:val="24"/>
+        </w:rPr>
+        <w:t xml:space="preserve"> (Extremely relevant – for </w:t>
+      </w:r>
+      <w:r>
+        <w:rPr>
+          <w:rFonts w:ascii="Times New Roman" w:hAnsi="Times New Roman" w:cs="Times New Roman"/>
+          <w:sz w:val="24"/>
+          <w:szCs w:val="24"/>
+        </w:rPr>
+        <w:t xml:space="preserve">phone </w:t>
+      </w:r>
+      <w:proofErr w:type="gramStart"/>
+      <w:r>
+        <w:rPr>
+          <w:rFonts w:ascii="Times New Roman" w:hAnsi="Times New Roman" w:cs="Times New Roman"/>
+          <w:sz w:val="24"/>
+          <w:szCs w:val="24"/>
+        </w:rPr>
+        <w:t>usage  n</w:t>
+      </w:r>
+      <w:proofErr w:type="gramEnd"/>
+      <w:r>
+        <w:rPr>
+          <w:rFonts w:ascii="Times New Roman" w:hAnsi="Times New Roman" w:cs="Times New Roman"/>
+          <w:sz w:val="24"/>
+          <w:szCs w:val="24"/>
+        </w:rPr>
+        <w:t xml:space="preserve"> tips too)</w:t>
       </w:r>
     </w:p>
     <w:p>
@@ -220,7 +478,25 @@
             <w:sz w:val="24"/>
             <w:szCs w:val="24"/>
           </w:rPr>
-          <w:t>https://profilebooks.com/wp-content/uploads/wpallimport/files/PDFs/9781788163811_preview.pdf</w:t>
+          <w:t>https://profilebooks.com/wp-content/uploads/w</w:t>
+        </w:r>
+        <w:r>
+          <w:rPr>
+            <w:rStyle w:val="Hyperlink"/>
+            <w:rFonts w:ascii="Times New Roman" w:hAnsi="Times New Roman" w:cs="Times New Roman"/>
+            <w:sz w:val="24"/>
+            <w:szCs w:val="24"/>
+          </w:rPr>
+          <w:t>p</w:t>
+        </w:r>
+        <w:r>
+          <w:rPr>
+            <w:rStyle w:val="Hyperlink"/>
+            <w:rFonts w:ascii="Times New Roman" w:hAnsi="Times New Roman" w:cs="Times New Roman"/>
+            <w:sz w:val="24"/>
+            <w:szCs w:val="24"/>
+          </w:rPr>
+          <w:t>allimport/files/PDFs/9781788163811_preview.pdf</w:t>
         </w:r>
       </w:hyperlink>
       <w:r>
@@ -230,6 +506,14 @@
           <w:szCs w:val="24"/>
         </w:rPr>
         <w:t xml:space="preserve"> </w:t>
+      </w:r>
+      <w:r>
+        <w:rPr>
+          <w:rFonts w:ascii="Times New Roman" w:hAnsi="Times New Roman" w:cs="Times New Roman"/>
+          <w:sz w:val="24"/>
+          <w:szCs w:val="24"/>
+        </w:rPr>
+        <w:t xml:space="preserve"> (great pdf – for sure can reference, extract data)</w:t>
       </w:r>
     </w:p>
     <w:p>
@@ -254,7 +538,25 @@
             <w:sz w:val="24"/>
             <w:szCs w:val="24"/>
           </w:rPr>
-          <w:t>https://profilebooks.com/work/how-bad-are-bananas/</w:t>
+          <w:t>https://profilebooks.com/work/how-bad</w:t>
+        </w:r>
+        <w:r>
+          <w:rPr>
+            <w:rStyle w:val="Hyperlink"/>
+            <w:rFonts w:ascii="Times New Roman" w:hAnsi="Times New Roman" w:cs="Times New Roman"/>
+            <w:sz w:val="24"/>
+            <w:szCs w:val="24"/>
+          </w:rPr>
+          <w:t>-</w:t>
+        </w:r>
+        <w:r>
+          <w:rPr>
+            <w:rStyle w:val="Hyperlink"/>
+            <w:rFonts w:ascii="Times New Roman" w:hAnsi="Times New Roman" w:cs="Times New Roman"/>
+            <w:sz w:val="24"/>
+            <w:szCs w:val="24"/>
+          </w:rPr>
+          <w:t>are-bananas/</w:t>
         </w:r>
       </w:hyperlink>
       <w:r>
@@ -264,6 +566,121 @@
           <w:szCs w:val="24"/>
         </w:rPr>
         <w:t xml:space="preserve"> </w:t>
+      </w:r>
+      <w:r>
+        <w:rPr>
+          <w:rFonts w:ascii="Times New Roman" w:hAnsi="Times New Roman" w:cs="Times New Roman"/>
+          <w:sz w:val="24"/>
+          <w:szCs w:val="24"/>
+        </w:rPr>
+        <w:br/>
+      </w:r>
+      <w:r>
+        <w:rPr>
+          <w:rFonts w:ascii="Times New Roman" w:hAnsi="Times New Roman" w:cs="Times New Roman"/>
+          <w:sz w:val="24"/>
+          <w:szCs w:val="24"/>
+        </w:rPr>
+        <w:br/>
+        <w:t>a) All links are good, need to see how much data we can extract from these – that’s all.</w:t>
+      </w:r>
+    </w:p>
+    <w:p>
+      <w:pPr>
+        <w:pStyle w:val="ListParagraph"/>
+        <w:spacing w:line="360" w:lineRule="auto"/>
+        <w:ind w:left="1080"/>
+        <w:rPr>
+          <w:rFonts w:ascii="Times New Roman" w:hAnsi="Times New Roman" w:cs="Times New Roman"/>
+          <w:sz w:val="24"/>
+          <w:szCs w:val="24"/>
+        </w:rPr>
+      </w:pPr>
+      <w:r>
+        <w:rPr>
+          <w:rFonts w:ascii="Times New Roman" w:hAnsi="Times New Roman" w:cs="Times New Roman"/>
+          <w:sz w:val="24"/>
+          <w:szCs w:val="24"/>
+        </w:rPr>
+        <w:t>b) See how to add a simple image/graph/viz to the 6 tips in bold</w:t>
+      </w:r>
+    </w:p>
+    <w:p>
+      <w:pPr>
+        <w:pStyle w:val="ListParagraph"/>
+        <w:spacing w:line="360" w:lineRule="auto"/>
+        <w:ind w:left="1080"/>
+        <w:rPr>
+          <w:rFonts w:ascii="Times New Roman" w:hAnsi="Times New Roman" w:cs="Times New Roman"/>
+          <w:sz w:val="24"/>
+          <w:szCs w:val="24"/>
+        </w:rPr>
+      </w:pPr>
+      <w:r>
+        <w:rPr>
+          <w:rFonts w:ascii="Times New Roman" w:hAnsi="Times New Roman" w:cs="Times New Roman"/>
+          <w:sz w:val="24"/>
+          <w:szCs w:val="24"/>
+        </w:rPr>
+        <w:t xml:space="preserve">c) take any energy relevant or C02 emission relevant dataset and try integrating it in </w:t>
+      </w:r>
+      <w:proofErr w:type="spellStart"/>
+      <w:r>
+        <w:rPr>
+          <w:rFonts w:ascii="Times New Roman" w:hAnsi="Times New Roman" w:cs="Times New Roman"/>
+          <w:sz w:val="24"/>
+          <w:szCs w:val="24"/>
+        </w:rPr>
+        <w:t>tableu</w:t>
+      </w:r>
+      <w:proofErr w:type="spellEnd"/>
+      <w:r>
+        <w:rPr>
+          <w:rFonts w:ascii="Times New Roman" w:hAnsi="Times New Roman" w:cs="Times New Roman"/>
+          <w:sz w:val="24"/>
+          <w:szCs w:val="24"/>
+        </w:rPr>
+        <w:t xml:space="preserve"> for data viz! Priority</w:t>
+      </w:r>
+    </w:p>
+    <w:p>
+      <w:pPr>
+        <w:pStyle w:val="ListParagraph"/>
+        <w:spacing w:line="360" w:lineRule="auto"/>
+        <w:ind w:left="1080"/>
+        <w:rPr>
+          <w:rFonts w:ascii="Times New Roman" w:hAnsi="Times New Roman" w:cs="Times New Roman"/>
+          <w:sz w:val="24"/>
+          <w:szCs w:val="24"/>
+        </w:rPr>
+      </w:pPr>
+      <w:r>
+        <w:rPr>
+          <w:rFonts w:ascii="Times New Roman" w:hAnsi="Times New Roman" w:cs="Times New Roman"/>
+          <w:sz w:val="24"/>
+          <w:szCs w:val="24"/>
+        </w:rPr>
+        <w:t>d) Logo/name decide – in the end</w:t>
+      </w:r>
+    </w:p>
+    <w:p>
+      <w:pPr>
+        <w:pStyle w:val="ListParagraph"/>
+        <w:spacing w:line="360" w:lineRule="auto"/>
+        <w:ind w:left="1080"/>
+        <w:rPr>
+          <w:rFonts w:ascii="Times New Roman" w:hAnsi="Times New Roman" w:cs="Times New Roman"/>
+          <w:sz w:val="24"/>
+          <w:szCs w:val="24"/>
+        </w:rPr>
+      </w:pPr>
+      <w:r>
+        <w:rPr>
+          <w:rFonts w:ascii="Times New Roman" w:hAnsi="Times New Roman" w:cs="Times New Roman"/>
+          <w:sz w:val="24"/>
+          <w:szCs w:val="24"/>
+        </w:rPr>
+        <w:t>e) backend features decide – need frontend first!</w:t>
       </w:r>
     </w:p>
     <w:p>
@@ -379,7 +796,17 @@
           <w:sz w:val="24"/>
           <w:szCs w:val="24"/>
         </w:rPr>
-        <w:t>For laptops and similar computers, manufacturing, distribution and disposal account for 52% of their </w:t>
+        <w:t xml:space="preserve">For laptops </w:t>
+      </w:r>
+      <w:r>
+        <w:rPr>
+          <w:rFonts w:ascii="Times New Roman" w:hAnsi="Times New Roman" w:cs="Times New Roman"/>
+          <w:color w:val="313130"/>
+          <w:sz w:val="24"/>
+          <w:szCs w:val="24"/>
+        </w:rPr>
+        <w:lastRenderedPageBreak/>
+        <w:t>and similar computers, manufacturing, distribution and disposal account for 52% of their </w:t>
       </w:r>
       <w:hyperlink r:id="rId12" w:history="1">
         <w:r>
@@ -604,7 +1031,6 @@
           <w:sz w:val="24"/>
           <w:szCs w:val="24"/>
         </w:rPr>
-        <w:lastRenderedPageBreak/>
         <w:t>Reduce your</w:t>
       </w:r>
       <w:r>
@@ -856,23 +1282,7 @@
           <w:sz w:val="24"/>
           <w:szCs w:val="24"/>
         </w:rPr>
-        <w:t xml:space="preserve">and new approaches to reduce energy consumption </w:t>
-      </w:r>
-      <w:r>
-        <w:rPr>
-          <w:rFonts w:ascii="Times New Roman" w:hAnsi="Times New Roman" w:cs="Times New Roman"/>
-          <w:sz w:val="24"/>
-          <w:szCs w:val="24"/>
-        </w:rPr>
-        <w:t>from companies</w:t>
-      </w:r>
-      <w:r>
-        <w:rPr>
-          <w:rFonts w:ascii="Times New Roman" w:hAnsi="Times New Roman" w:cs="Times New Roman"/>
-          <w:sz w:val="24"/>
-          <w:szCs w:val="24"/>
-        </w:rPr>
-        <w:t>.</w:t>
+        <w:t>and new approaches to reduce energy consumption from companies.</w:t>
       </w:r>
       <w:r>
         <w:rPr>
@@ -996,17 +1406,7 @@
           <w:szCs w:val="24"/>
           <w:shd w:val="clear" w:color="auto" w:fill="FFFFFF"/>
         </w:rPr>
-        <w:t xml:space="preserve"> I</w:t>
-      </w:r>
-      <w:r>
-        <w:rPr>
-          <w:rFonts w:ascii="Times New Roman" w:hAnsi="Times New Roman" w:cs="Times New Roman"/>
-          <w:color w:val="333333"/>
-          <w:sz w:val="24"/>
-          <w:szCs w:val="24"/>
-          <w:shd w:val="clear" w:color="auto" w:fill="FFFFFF"/>
-        </w:rPr>
-        <w:t>f you have a </w:t>
+        <w:t xml:space="preserve"> If you have a </w:t>
       </w:r>
       <w:r>
         <w:rPr>
@@ -1072,19 +1472,7 @@
           <w:bdr w:val="none" w:sz="0" w:space="0" w:color="auto" w:frame="1"/>
           <w:shd w:val="clear" w:color="auto" w:fill="FFFFFF"/>
         </w:rPr>
-        <w:t>audio system</w:t>
-      </w:r>
-      <w:r>
-        <w:rPr>
-          <w:rFonts w:ascii="Times New Roman" w:hAnsi="Times New Roman" w:cs="Times New Roman"/>
-          <w:b/>
-          <w:bCs/>
-          <w:color w:val="333333"/>
-          <w:sz w:val="24"/>
-          <w:szCs w:val="24"/>
-          <w:shd w:val="clear" w:color="auto" w:fill="FFFFFF"/>
-        </w:rPr>
-        <w:t>, </w:t>
+        <w:t xml:space="preserve">audio </w:t>
       </w:r>
       <w:r>
         <w:rPr>
@@ -1098,7 +1486,8 @@
           <w:bdr w:val="none" w:sz="0" w:space="0" w:color="auto" w:frame="1"/>
           <w:shd w:val="clear" w:color="auto" w:fill="FFFFFF"/>
         </w:rPr>
-        <w:t>printer/scanner</w:t>
+        <w:lastRenderedPageBreak/>
+        <w:t>system</w:t>
       </w:r>
       <w:r>
         <w:rPr>
@@ -1110,29 +1499,7 @@
           <w:szCs w:val="24"/>
           <w:shd w:val="clear" w:color="auto" w:fill="FFFFFF"/>
         </w:rPr>
-        <w:t xml:space="preserve">, </w:t>
-      </w:r>
-      <w:r>
-        <w:rPr>
-          <w:rFonts w:ascii="Times New Roman" w:hAnsi="Times New Roman" w:cs="Times New Roman"/>
-          <w:color w:val="333333"/>
-          <w:sz w:val="24"/>
-          <w:szCs w:val="24"/>
-          <w:shd w:val="clear" w:color="auto" w:fill="FFFFFF"/>
-        </w:rPr>
-        <w:t>or</w:t>
-      </w:r>
-      <w:r>
-        <w:rPr>
-          <w:rFonts w:ascii="Times New Roman" w:hAnsi="Times New Roman" w:cs="Times New Roman"/>
-          <w:b/>
-          <w:bCs/>
-          <w:color w:val="333333"/>
-          <w:sz w:val="24"/>
-          <w:szCs w:val="24"/>
-          <w:shd w:val="clear" w:color="auto" w:fill="FFFFFF"/>
-        </w:rPr>
-        <w:t> </w:t>
+        <w:t>, </w:t>
       </w:r>
       <w:r>
         <w:rPr>
@@ -1146,7 +1513,7 @@
           <w:bdr w:val="none" w:sz="0" w:space="0" w:color="auto" w:frame="1"/>
           <w:shd w:val="clear" w:color="auto" w:fill="FFFFFF"/>
         </w:rPr>
-        <w:t>microwave</w:t>
+        <w:t>printer/scanner</w:t>
       </w:r>
       <w:r>
         <w:rPr>
@@ -1158,17 +1525,29 @@
           <w:szCs w:val="24"/>
           <w:shd w:val="clear" w:color="auto" w:fill="FFFFFF"/>
         </w:rPr>
+        <w:t xml:space="preserve">, </w:t>
+      </w:r>
+      <w:r>
+        <w:rPr>
+          <w:rFonts w:ascii="Times New Roman" w:hAnsi="Times New Roman" w:cs="Times New Roman"/>
+          <w:color w:val="333333"/>
+          <w:sz w:val="24"/>
+          <w:szCs w:val="24"/>
+          <w:shd w:val="clear" w:color="auto" w:fill="FFFFFF"/>
+        </w:rPr>
+        <w:t>or</w:t>
+      </w:r>
+      <w:r>
+        <w:rPr>
+          <w:rFonts w:ascii="Times New Roman" w:hAnsi="Times New Roman" w:cs="Times New Roman"/>
+          <w:b/>
+          <w:bCs/>
+          <w:color w:val="333333"/>
+          <w:sz w:val="24"/>
+          <w:szCs w:val="24"/>
+          <w:shd w:val="clear" w:color="auto" w:fill="FFFFFF"/>
+        </w:rPr>
         <w:t> </w:t>
-      </w:r>
-      <w:r>
-        <w:rPr>
-          <w:rFonts w:ascii="Times New Roman" w:hAnsi="Times New Roman" w:cs="Times New Roman"/>
-          <w:color w:val="333333"/>
-          <w:sz w:val="24"/>
-          <w:szCs w:val="24"/>
-          <w:shd w:val="clear" w:color="auto" w:fill="FFFFFF"/>
-        </w:rPr>
-        <w:t xml:space="preserve">that’s </w:t>
       </w:r>
       <w:r>
         <w:rPr>
@@ -1182,6 +1561,42 @@
           <w:bdr w:val="none" w:sz="0" w:space="0" w:color="auto" w:frame="1"/>
           <w:shd w:val="clear" w:color="auto" w:fill="FFFFFF"/>
         </w:rPr>
+        <w:t>microwave</w:t>
+      </w:r>
+      <w:r>
+        <w:rPr>
+          <w:rFonts w:ascii="Times New Roman" w:hAnsi="Times New Roman" w:cs="Times New Roman"/>
+          <w:b/>
+          <w:bCs/>
+          <w:color w:val="333333"/>
+          <w:sz w:val="24"/>
+          <w:szCs w:val="24"/>
+          <w:shd w:val="clear" w:color="auto" w:fill="FFFFFF"/>
+        </w:rPr>
+        <w:t> </w:t>
+      </w:r>
+      <w:r>
+        <w:rPr>
+          <w:rFonts w:ascii="Times New Roman" w:hAnsi="Times New Roman" w:cs="Times New Roman"/>
+          <w:color w:val="333333"/>
+          <w:sz w:val="24"/>
+          <w:szCs w:val="24"/>
+          <w:shd w:val="clear" w:color="auto" w:fill="FFFFFF"/>
+        </w:rPr>
+        <w:t xml:space="preserve">that’s </w:t>
+      </w:r>
+      <w:r>
+        <w:rPr>
+          <w:rStyle w:val="Strong"/>
+          <w:rFonts w:ascii="Times New Roman" w:hAnsi="Times New Roman" w:cs="Times New Roman"/>
+          <w:b w:val="0"/>
+          <w:bCs w:val="0"/>
+          <w:color w:val="333333"/>
+          <w:sz w:val="24"/>
+          <w:szCs w:val="24"/>
+          <w:bdr w:val="none" w:sz="0" w:space="0" w:color="auto" w:frame="1"/>
+          <w:shd w:val="clear" w:color="auto" w:fill="FFFFFF"/>
+        </w:rPr>
         <w:t>more than 5 years old</w:t>
       </w:r>
       <w:r>
@@ -1192,57 +1607,601 @@
           <w:szCs w:val="24"/>
           <w:shd w:val="clear" w:color="auto" w:fill="FFFFFF"/>
         </w:rPr>
-        <w:t>, then unplug</w:t>
-      </w:r>
-      <w:r>
-        <w:rPr>
-          <w:rFonts w:ascii="Times New Roman" w:hAnsi="Times New Roman" w:cs="Times New Roman"/>
-          <w:color w:val="333333"/>
-          <w:sz w:val="24"/>
-          <w:szCs w:val="24"/>
-          <w:shd w:val="clear" w:color="auto" w:fill="FFFFFF"/>
-        </w:rPr>
-        <w:t xml:space="preserve"> them</w:t>
-      </w:r>
-      <w:r>
-        <w:rPr>
-          <w:rFonts w:ascii="Times New Roman" w:hAnsi="Times New Roman" w:cs="Times New Roman"/>
-          <w:color w:val="333333"/>
-          <w:sz w:val="24"/>
-          <w:szCs w:val="24"/>
-          <w:shd w:val="clear" w:color="auto" w:fill="FFFFFF"/>
-        </w:rPr>
-        <w:t xml:space="preserve"> when not in use. </w:t>
-      </w:r>
-      <w:r>
-        <w:rPr>
-          <w:rFonts w:ascii="Times New Roman" w:hAnsi="Times New Roman" w:cs="Times New Roman"/>
-          <w:color w:val="333333"/>
-          <w:sz w:val="24"/>
-          <w:szCs w:val="24"/>
-          <w:shd w:val="clear" w:color="auto" w:fill="FFFFFF"/>
-        </w:rPr>
-        <w:t>For instance, the cable box</w:t>
-      </w:r>
-      <w:r>
-        <w:rPr>
-          <w:rFonts w:ascii="Times New Roman" w:hAnsi="Times New Roman" w:cs="Times New Roman"/>
-          <w:color w:val="333333"/>
-          <w:sz w:val="24"/>
-          <w:szCs w:val="24"/>
-          <w:shd w:val="clear" w:color="auto" w:fill="FFFFFF"/>
-        </w:rPr>
-        <w:t xml:space="preserve"> in standby mode uses more energy annually than lighting a typical apartment.</w:t>
-      </w:r>
-    </w:p>
-    <w:p>
-      <w:pPr>
-        <w:pStyle w:val="ListParagraph"/>
-        <w:spacing w:line="360" w:lineRule="auto"/>
-        <w:rPr>
-          <w:rFonts w:ascii="Times New Roman" w:hAnsi="Times New Roman" w:cs="Times New Roman"/>
-          <w:b/>
-          <w:bCs/>
+        <w:t>, then unplug them when not in use. For instance, the cable box in standby mode uses more energy annually than lighting a typical apartment.</w:t>
+      </w:r>
+    </w:p>
+    <w:p>
+      <w:pPr>
+        <w:pStyle w:val="ListParagraph"/>
+        <w:spacing w:line="360" w:lineRule="auto"/>
+        <w:rPr>
+          <w:rFonts w:ascii="Times New Roman" w:hAnsi="Times New Roman" w:cs="Times New Roman"/>
+          <w:b/>
+          <w:bCs/>
+          <w:sz w:val="24"/>
+          <w:szCs w:val="24"/>
+        </w:rPr>
+      </w:pPr>
+    </w:p>
+    <w:p>
+      <w:pPr>
+        <w:pStyle w:val="ListParagraph"/>
+        <w:spacing w:line="360" w:lineRule="auto"/>
+        <w:rPr>
+          <w:rFonts w:ascii="Times New Roman" w:hAnsi="Times New Roman" w:cs="Times New Roman"/>
+          <w:b/>
+          <w:bCs/>
+          <w:sz w:val="24"/>
+          <w:szCs w:val="24"/>
+        </w:rPr>
+      </w:pPr>
+    </w:p>
+    <w:p>
+      <w:pPr>
+        <w:pStyle w:val="ListParagraph"/>
+        <w:spacing w:line="360" w:lineRule="auto"/>
+        <w:rPr>
+          <w:rFonts w:ascii="Times New Roman" w:hAnsi="Times New Roman" w:cs="Times New Roman"/>
+          <w:b/>
+          <w:bCs/>
+          <w:sz w:val="24"/>
+          <w:szCs w:val="24"/>
+        </w:rPr>
+      </w:pPr>
+    </w:p>
+    <w:p>
+      <w:pPr>
+        <w:pStyle w:val="ListParagraph"/>
+        <w:spacing w:line="360" w:lineRule="auto"/>
+        <w:rPr>
+          <w:rFonts w:ascii="Times New Roman" w:hAnsi="Times New Roman" w:cs="Times New Roman"/>
+          <w:b/>
+          <w:bCs/>
+          <w:sz w:val="24"/>
+          <w:szCs w:val="24"/>
+        </w:rPr>
+      </w:pPr>
+    </w:p>
+    <w:p>
+      <w:pPr>
+        <w:pStyle w:val="ListParagraph"/>
+        <w:spacing w:line="360" w:lineRule="auto"/>
+        <w:rPr>
+          <w:rFonts w:ascii="Times New Roman" w:hAnsi="Times New Roman" w:cs="Times New Roman"/>
+          <w:b/>
+          <w:bCs/>
+          <w:sz w:val="24"/>
+          <w:szCs w:val="24"/>
+        </w:rPr>
+      </w:pPr>
+    </w:p>
+    <w:p>
+      <w:pPr>
+        <w:pStyle w:val="ListParagraph"/>
+        <w:spacing w:line="360" w:lineRule="auto"/>
+        <w:rPr>
+          <w:rFonts w:ascii="Times New Roman" w:hAnsi="Times New Roman" w:cs="Times New Roman"/>
+          <w:b/>
+          <w:bCs/>
+          <w:sz w:val="24"/>
+          <w:szCs w:val="24"/>
+        </w:rPr>
+      </w:pPr>
+    </w:p>
+    <w:p>
+      <w:pPr>
+        <w:pStyle w:val="ListParagraph"/>
+        <w:spacing w:line="360" w:lineRule="auto"/>
+        <w:rPr>
+          <w:rFonts w:ascii="Times New Roman" w:hAnsi="Times New Roman" w:cs="Times New Roman"/>
+          <w:b/>
+          <w:bCs/>
+          <w:sz w:val="24"/>
+          <w:szCs w:val="24"/>
+        </w:rPr>
+      </w:pPr>
+    </w:p>
+    <w:p>
+      <w:pPr>
+        <w:pStyle w:val="ListParagraph"/>
+        <w:spacing w:line="360" w:lineRule="auto"/>
+        <w:rPr>
+          <w:rFonts w:ascii="Times New Roman" w:hAnsi="Times New Roman" w:cs="Times New Roman"/>
+          <w:b/>
+          <w:bCs/>
+          <w:sz w:val="24"/>
+          <w:szCs w:val="24"/>
+        </w:rPr>
+      </w:pPr>
+    </w:p>
+    <w:p>
+      <w:pPr>
+        <w:pStyle w:val="ListParagraph"/>
+        <w:spacing w:line="360" w:lineRule="auto"/>
+        <w:rPr>
+          <w:rFonts w:ascii="Times New Roman" w:hAnsi="Times New Roman" w:cs="Times New Roman"/>
+          <w:b/>
+          <w:bCs/>
+          <w:sz w:val="24"/>
+          <w:szCs w:val="24"/>
+        </w:rPr>
+      </w:pPr>
+      <w:r>
+        <w:rPr>
+          <w:rFonts w:ascii="Times New Roman" w:hAnsi="Times New Roman" w:cs="Times New Roman"/>
+          <w:b/>
+          <w:bCs/>
+          <w:sz w:val="24"/>
+          <w:szCs w:val="24"/>
+        </w:rPr>
+        <w:t>Sarthak Update (Links and datasets)</w:t>
+      </w:r>
+    </w:p>
+    <w:p>
+      <w:pPr>
+        <w:spacing w:line="360" w:lineRule="auto"/>
+        <w:rPr>
+          <w:rFonts w:ascii="Times New Roman" w:hAnsi="Times New Roman" w:cs="Times New Roman"/>
+          <w:b/>
+          <w:bCs/>
+          <w:sz w:val="24"/>
+          <w:szCs w:val="24"/>
+        </w:rPr>
+      </w:pPr>
+    </w:p>
+    <w:p>
+      <w:pPr>
+        <w:pStyle w:val="ListParagraph"/>
+        <w:numPr>
+          <w:ilvl w:val="0"/>
+          <w:numId w:val="3"/>
+        </w:numPr>
+        <w:spacing w:line="360" w:lineRule="auto"/>
+        <w:rPr>
+          <w:rFonts w:ascii="Times New Roman" w:hAnsi="Times New Roman" w:cs="Times New Roman"/>
+          <w:sz w:val="24"/>
+          <w:szCs w:val="24"/>
+        </w:rPr>
+      </w:pPr>
+      <w:hyperlink r:id="rId13" w:history="1">
+        <w:r>
+          <w:rPr>
+            <w:rStyle w:val="Hyperlink"/>
+            <w:rFonts w:ascii="Times New Roman" w:hAnsi="Times New Roman" w:cs="Times New Roman"/>
+            <w:sz w:val="24"/>
+            <w:szCs w:val="24"/>
+          </w:rPr>
+          <w:t>https://repository.lboro.ac.uk/articles/dataset/REFIT_Smart_Home_dataset/2070091</w:t>
+        </w:r>
+      </w:hyperlink>
+    </w:p>
+    <w:p>
+      <w:pPr>
+        <w:pStyle w:val="ListParagraph"/>
+        <w:numPr>
+          <w:ilvl w:val="0"/>
+          <w:numId w:val="3"/>
+        </w:numPr>
+        <w:spacing w:line="360" w:lineRule="auto"/>
+        <w:rPr>
+          <w:rFonts w:ascii="Times New Roman" w:hAnsi="Times New Roman" w:cs="Times New Roman"/>
+          <w:sz w:val="24"/>
+          <w:szCs w:val="24"/>
+        </w:rPr>
+      </w:pPr>
+      <w:r>
+        <w:rPr>
+          <w:rFonts w:ascii="Times New Roman" w:hAnsi="Times New Roman" w:cs="Times New Roman"/>
+          <w:sz w:val="24"/>
+          <w:szCs w:val="24"/>
+        </w:rPr>
+        <w:t>https://greenstarsproject.org/2016/12/30/how-to-calculate-carbon-footprint-home-appliances/</w:t>
+      </w:r>
+    </w:p>
+    <w:p>
+      <w:pPr>
+        <w:pStyle w:val="ListParagraph"/>
+        <w:numPr>
+          <w:ilvl w:val="0"/>
+          <w:numId w:val="3"/>
+        </w:numPr>
+        <w:spacing w:line="360" w:lineRule="auto"/>
+        <w:rPr>
+          <w:rFonts w:ascii="Times New Roman" w:hAnsi="Times New Roman" w:cs="Times New Roman"/>
+          <w:sz w:val="24"/>
+          <w:szCs w:val="24"/>
+        </w:rPr>
+      </w:pPr>
+      <w:r>
+        <w:rPr>
+          <w:rFonts w:ascii="Times New Roman" w:hAnsi="Times New Roman" w:cs="Times New Roman"/>
+          <w:sz w:val="24"/>
+          <w:szCs w:val="24"/>
+        </w:rPr>
+        <w:t>https://data.london.gov.uk/dataset/smartmeter-energy-use-data-in-london-households</w:t>
+      </w:r>
+    </w:p>
+    <w:p>
+      <w:pPr>
+        <w:pStyle w:val="ListParagraph"/>
+        <w:numPr>
+          <w:ilvl w:val="0"/>
+          <w:numId w:val="3"/>
+        </w:numPr>
+        <w:spacing w:line="360" w:lineRule="auto"/>
+        <w:rPr>
+          <w:rFonts w:ascii="Times New Roman" w:hAnsi="Times New Roman" w:cs="Times New Roman"/>
+          <w:sz w:val="24"/>
+          <w:szCs w:val="24"/>
+        </w:rPr>
+      </w:pPr>
+      <w:hyperlink r:id="rId14" w:history="1">
+        <w:r>
+          <w:rPr>
+            <w:rStyle w:val="Hyperlink"/>
+            <w:rFonts w:ascii="Times New Roman" w:hAnsi="Times New Roman" w:cs="Times New Roman"/>
+            <w:sz w:val="24"/>
+            <w:szCs w:val="24"/>
+          </w:rPr>
+          <w:t>https://www.cdp.net/en/investor/ghg-emissions-dataset</w:t>
+        </w:r>
+      </w:hyperlink>
+    </w:p>
+    <w:p>
+      <w:pPr>
+        <w:pStyle w:val="ListParagraph"/>
+        <w:numPr>
+          <w:ilvl w:val="0"/>
+          <w:numId w:val="3"/>
+        </w:numPr>
+        <w:spacing w:line="360" w:lineRule="auto"/>
+        <w:rPr>
+          <w:rFonts w:ascii="Times New Roman" w:hAnsi="Times New Roman" w:cs="Times New Roman"/>
+          <w:sz w:val="24"/>
+          <w:szCs w:val="24"/>
+        </w:rPr>
+      </w:pPr>
+      <w:r>
+        <w:rPr>
+          <w:rFonts w:ascii="Times New Roman" w:hAnsi="Times New Roman" w:cs="Times New Roman"/>
+          <w:sz w:val="24"/>
+          <w:szCs w:val="24"/>
+        </w:rPr>
+        <w:t>https://www.ericsson.com/en/reports-and-papers/industrylab/reports/a-quick-guide-to-your-digital-carbon-footprint</w:t>
+      </w:r>
+    </w:p>
+    <w:p>
+      <w:pPr>
+        <w:pStyle w:val="ListParagraph"/>
+        <w:numPr>
+          <w:ilvl w:val="0"/>
+          <w:numId w:val="3"/>
+        </w:numPr>
+        <w:spacing w:line="360" w:lineRule="auto"/>
+        <w:rPr>
+          <w:rFonts w:ascii="Times New Roman" w:hAnsi="Times New Roman" w:cs="Times New Roman"/>
+          <w:sz w:val="24"/>
+          <w:szCs w:val="24"/>
+        </w:rPr>
+      </w:pPr>
+      <w:r>
+        <w:rPr>
+          <w:rFonts w:ascii="Times New Roman" w:hAnsi="Times New Roman" w:cs="Times New Roman"/>
+          <w:sz w:val="24"/>
+          <w:szCs w:val="24"/>
+        </w:rPr>
+        <w:t>https://en.reset.org/knowledge/our-digital-carbon-footprint-whats-the-environmental-impact-online-world-12302019</w:t>
+      </w:r>
+    </w:p>
+    <w:p>
+      <w:pPr>
+        <w:pStyle w:val="ListParagraph"/>
+        <w:numPr>
+          <w:ilvl w:val="0"/>
+          <w:numId w:val="3"/>
+        </w:numPr>
+        <w:spacing w:line="360" w:lineRule="auto"/>
+        <w:rPr>
+          <w:rFonts w:ascii="Times New Roman" w:hAnsi="Times New Roman" w:cs="Times New Roman"/>
+          <w:sz w:val="24"/>
+          <w:szCs w:val="24"/>
+        </w:rPr>
+      </w:pPr>
+      <w:hyperlink r:id="rId15" w:history="1">
+        <w:r>
+          <w:rPr>
+            <w:rStyle w:val="Hyperlink"/>
+            <w:rFonts w:ascii="Times New Roman" w:hAnsi="Times New Roman" w:cs="Times New Roman"/>
+            <w:sz w:val="24"/>
+            <w:szCs w:val="24"/>
+          </w:rPr>
+          <w:t>https://www.tandfonline.com/doi/full/10.1080/09654313.2017.1294149</w:t>
+        </w:r>
+      </w:hyperlink>
+    </w:p>
+    <w:p>
+      <w:pPr>
+        <w:pStyle w:val="ListParagraph"/>
+        <w:numPr>
+          <w:ilvl w:val="0"/>
+          <w:numId w:val="3"/>
+        </w:numPr>
+        <w:spacing w:line="360" w:lineRule="auto"/>
+        <w:rPr>
+          <w:rFonts w:ascii="Times New Roman" w:hAnsi="Times New Roman" w:cs="Times New Roman"/>
+          <w:sz w:val="24"/>
+          <w:szCs w:val="24"/>
+        </w:rPr>
+      </w:pPr>
+      <w:r>
+        <w:rPr>
+          <w:rFonts w:ascii="Times New Roman" w:hAnsi="Times New Roman" w:cs="Times New Roman"/>
+          <w:sz w:val="24"/>
+          <w:szCs w:val="24"/>
+        </w:rPr>
+        <w:t>https://www.nature.com/articles/sdata2018280</w:t>
+      </w:r>
+    </w:p>
+    <w:p>
+      <w:pPr>
+        <w:pStyle w:val="ListParagraph"/>
+        <w:numPr>
+          <w:ilvl w:val="0"/>
+          <w:numId w:val="3"/>
+        </w:numPr>
+        <w:spacing w:line="360" w:lineRule="auto"/>
+        <w:rPr>
+          <w:rFonts w:ascii="Times New Roman" w:hAnsi="Times New Roman" w:cs="Times New Roman"/>
+          <w:sz w:val="24"/>
+          <w:szCs w:val="24"/>
+        </w:rPr>
+      </w:pPr>
+      <w:hyperlink r:id="rId16" w:history="1">
+        <w:r>
+          <w:rPr>
+            <w:rStyle w:val="Hyperlink"/>
+            <w:rFonts w:ascii="Times New Roman" w:hAnsi="Times New Roman" w:cs="Times New Roman"/>
+            <w:sz w:val="24"/>
+            <w:szCs w:val="24"/>
+          </w:rPr>
+          <w:t>https://github.com/protea-earth/carbon_footprint</w:t>
+        </w:r>
+      </w:hyperlink>
+    </w:p>
+    <w:p>
+      <w:pPr>
+        <w:pStyle w:val="ListParagraph"/>
+        <w:spacing w:line="360" w:lineRule="auto"/>
+        <w:rPr>
+          <w:rFonts w:ascii="Times New Roman" w:hAnsi="Times New Roman" w:cs="Times New Roman"/>
+          <w:sz w:val="24"/>
+          <w:szCs w:val="24"/>
+        </w:rPr>
+      </w:pPr>
+    </w:p>
+    <w:p>
+      <w:pPr>
+        <w:spacing w:line="360" w:lineRule="auto"/>
+        <w:rPr>
+          <w:rFonts w:ascii="Times New Roman" w:hAnsi="Times New Roman" w:cs="Times New Roman"/>
+          <w:sz w:val="24"/>
+          <w:szCs w:val="24"/>
+        </w:rPr>
+      </w:pPr>
+      <w:r>
+        <w:rPr>
+          <w:rFonts w:ascii="Times New Roman" w:hAnsi="Times New Roman" w:cs="Times New Roman"/>
+          <w:sz w:val="24"/>
+          <w:szCs w:val="24"/>
+        </w:rPr>
+        <w:t xml:space="preserve">Other </w:t>
+      </w:r>
+      <w:proofErr w:type="spellStart"/>
+      <w:r>
+        <w:rPr>
+          <w:rFonts w:ascii="Times New Roman" w:hAnsi="Times New Roman" w:cs="Times New Roman"/>
+          <w:sz w:val="24"/>
+          <w:szCs w:val="24"/>
+        </w:rPr>
+        <w:t>Github</w:t>
+      </w:r>
+      <w:proofErr w:type="spellEnd"/>
+      <w:r>
+        <w:rPr>
+          <w:rFonts w:ascii="Times New Roman" w:hAnsi="Times New Roman" w:cs="Times New Roman"/>
+          <w:sz w:val="24"/>
+          <w:szCs w:val="24"/>
+        </w:rPr>
+        <w:t xml:space="preserve"> relevant links for referenc</w:t>
+      </w:r>
+      <w:r>
+        <w:rPr>
+          <w:rFonts w:ascii="Times New Roman" w:hAnsi="Times New Roman" w:cs="Times New Roman"/>
+          <w:sz w:val="24"/>
+          <w:szCs w:val="24"/>
+        </w:rPr>
+        <w:t xml:space="preserve">e – Check </w:t>
+      </w:r>
+      <w:r>
+        <w:rPr>
+          <w:rFonts w:ascii="Times New Roman" w:hAnsi="Times New Roman" w:cs="Times New Roman"/>
+          <w:b/>
+          <w:bCs/>
+          <w:sz w:val="24"/>
+          <w:szCs w:val="24"/>
+        </w:rPr>
+        <w:t>their sources in the readme</w:t>
+      </w:r>
+      <w:r>
+        <w:rPr>
+          <w:rFonts w:ascii="Times New Roman" w:hAnsi="Times New Roman" w:cs="Times New Roman"/>
+          <w:sz w:val="24"/>
+          <w:szCs w:val="24"/>
+        </w:rPr>
+        <w:t xml:space="preserve"> of each repo – can be </w:t>
+      </w:r>
+      <w:proofErr w:type="gramStart"/>
+      <w:r>
+        <w:rPr>
+          <w:rFonts w:ascii="Times New Roman" w:hAnsi="Times New Roman" w:cs="Times New Roman"/>
+          <w:sz w:val="24"/>
+          <w:szCs w:val="24"/>
+        </w:rPr>
+        <w:t>helpful :</w:t>
+      </w:r>
+      <w:proofErr w:type="gramEnd"/>
+    </w:p>
+    <w:p>
+      <w:pPr>
+        <w:spacing w:line="360" w:lineRule="auto"/>
+        <w:rPr>
+          <w:rFonts w:ascii="Times New Roman" w:hAnsi="Times New Roman" w:cs="Times New Roman"/>
+          <w:sz w:val="24"/>
+          <w:szCs w:val="24"/>
+        </w:rPr>
+      </w:pPr>
+      <w:hyperlink r:id="rId17" w:history="1">
+        <w:r>
+          <w:rPr>
+            <w:rStyle w:val="Hyperlink"/>
+            <w:rFonts w:ascii="Times New Roman" w:hAnsi="Times New Roman" w:cs="Times New Roman"/>
+            <w:sz w:val="24"/>
+            <w:szCs w:val="24"/>
+          </w:rPr>
+          <w:t>https://github.com/shivam141296/Carbon-Footprint-Calculator</w:t>
+        </w:r>
+      </w:hyperlink>
+    </w:p>
+    <w:p>
+      <w:pPr>
+        <w:spacing w:line="360" w:lineRule="auto"/>
+        <w:rPr>
+          <w:rFonts w:ascii="Times New Roman" w:hAnsi="Times New Roman" w:cs="Times New Roman"/>
+          <w:sz w:val="24"/>
+          <w:szCs w:val="24"/>
+        </w:rPr>
+      </w:pPr>
+      <w:hyperlink r:id="rId18" w:history="1">
+        <w:r>
+          <w:rPr>
+            <w:rStyle w:val="Hyperlink"/>
+            <w:rFonts w:ascii="Times New Roman" w:hAnsi="Times New Roman" w:cs="Times New Roman"/>
+            <w:sz w:val="24"/>
+            <w:szCs w:val="24"/>
+          </w:rPr>
+          <w:t>https://github.com/MarosMacko/CarbonFootprintCalculator</w:t>
+        </w:r>
+      </w:hyperlink>
+    </w:p>
+    <w:p>
+      <w:pPr>
+        <w:spacing w:line="360" w:lineRule="auto"/>
+        <w:rPr>
+          <w:rFonts w:ascii="Times New Roman" w:hAnsi="Times New Roman" w:cs="Times New Roman"/>
+          <w:sz w:val="24"/>
+          <w:szCs w:val="24"/>
+        </w:rPr>
+      </w:pPr>
+      <w:hyperlink r:id="rId19" w:history="1">
+        <w:r>
+          <w:rPr>
+            <w:rStyle w:val="Hyperlink"/>
+            <w:rFonts w:ascii="Times New Roman" w:hAnsi="Times New Roman" w:cs="Times New Roman"/>
+            <w:sz w:val="24"/>
+            <w:szCs w:val="24"/>
+          </w:rPr>
+          <w:t>https://github.com/shreya-jpg/WebD_Projects.github.io/tree/master/Carbon_footprint_calculator</w:t>
+        </w:r>
+      </w:hyperlink>
+    </w:p>
+    <w:p>
+      <w:pPr>
+        <w:spacing w:line="360" w:lineRule="auto"/>
+        <w:rPr>
+          <w:rFonts w:ascii="Times New Roman" w:hAnsi="Times New Roman" w:cs="Times New Roman"/>
+          <w:sz w:val="24"/>
+          <w:szCs w:val="24"/>
+        </w:rPr>
+      </w:pPr>
+      <w:hyperlink r:id="rId20" w:history="1">
+        <w:r>
+          <w:rPr>
+            <w:rStyle w:val="Hyperlink"/>
+            <w:rFonts w:ascii="Times New Roman" w:hAnsi="Times New Roman" w:cs="Times New Roman"/>
+            <w:sz w:val="24"/>
+            <w:szCs w:val="24"/>
+          </w:rPr>
+          <w:t>https://github.com/suvansh-rana/C1O2</w:t>
+        </w:r>
+      </w:hyperlink>
+    </w:p>
+    <w:p>
+      <w:pPr>
+        <w:spacing w:line="360" w:lineRule="auto"/>
+        <w:rPr>
+          <w:rFonts w:ascii="Times New Roman" w:hAnsi="Times New Roman" w:cs="Times New Roman"/>
+          <w:sz w:val="24"/>
+          <w:szCs w:val="24"/>
+        </w:rPr>
+      </w:pPr>
+      <w:hyperlink r:id="rId21" w:history="1">
+        <w:r>
+          <w:rPr>
+            <w:rStyle w:val="Hyperlink"/>
+            <w:rFonts w:ascii="Times New Roman" w:hAnsi="Times New Roman" w:cs="Times New Roman"/>
+            <w:sz w:val="24"/>
+            <w:szCs w:val="24"/>
+          </w:rPr>
+          <w:t>https://github.com/J0ANMM/carbon-calculator</w:t>
+        </w:r>
+      </w:hyperlink>
+    </w:p>
+    <w:p>
+      <w:pPr>
+        <w:spacing w:line="360" w:lineRule="auto"/>
+        <w:rPr>
+          <w:rFonts w:ascii="Times New Roman" w:hAnsi="Times New Roman" w:cs="Times New Roman"/>
+          <w:sz w:val="24"/>
+          <w:szCs w:val="24"/>
+        </w:rPr>
+      </w:pPr>
+      <w:hyperlink r:id="rId22" w:history="1">
+        <w:r>
+          <w:rPr>
+            <w:rStyle w:val="Hyperlink"/>
+            <w:rFonts w:ascii="Times New Roman" w:hAnsi="Times New Roman" w:cs="Times New Roman"/>
+            <w:sz w:val="24"/>
+            <w:szCs w:val="24"/>
+          </w:rPr>
+          <w:t>https://github.com/Achiaga/carbon_footprint</w:t>
+        </w:r>
+      </w:hyperlink>
+    </w:p>
+    <w:p>
+      <w:pPr>
+        <w:spacing w:line="360" w:lineRule="auto"/>
+        <w:rPr>
+          <w:rFonts w:ascii="Times New Roman" w:hAnsi="Times New Roman" w:cs="Times New Roman"/>
+          <w:sz w:val="24"/>
+          <w:szCs w:val="24"/>
+        </w:rPr>
+      </w:pPr>
+    </w:p>
+    <w:p>
+      <w:pPr>
+        <w:spacing w:line="360" w:lineRule="auto"/>
+        <w:rPr>
+          <w:rFonts w:ascii="Times New Roman" w:hAnsi="Times New Roman" w:cs="Times New Roman"/>
+          <w:sz w:val="24"/>
+          <w:szCs w:val="24"/>
+        </w:rPr>
+      </w:pPr>
+    </w:p>
+    <w:p>
+      <w:pPr>
+        <w:spacing w:line="360" w:lineRule="auto"/>
+        <w:rPr>
+          <w:rFonts w:ascii="Times New Roman" w:hAnsi="Times New Roman" w:cs="Times New Roman"/>
           <w:sz w:val="24"/>
           <w:szCs w:val="24"/>
         </w:rPr>
@@ -1261,6 +2220,95 @@
 <file path=word/numbering.xml><?xml version="1.0" encoding="utf-8"?>
 <w:numbering xmlns:wpc="http://schemas.microsoft.com/office/word/2010/wordprocessingCanvas" xmlns:cx="http://schemas.microsoft.com/office/drawing/2014/chartex" xmlns:cx1="http://schemas.microsoft.com/office/drawing/2015/9/8/chartex" xmlns:cx2="http://schemas.microsoft.com/office/drawing/2015/10/21/chartex" xmlns:cx3="http://schemas.microsoft.com/office/drawing/2016/5/9/chartex" xmlns:cx4="http://schemas.microsoft.com/office/drawing/2016/5/10/chartex" xmlns:cx5="http://schemas.microsoft.com/office/drawing/2016/5/11/chartex" xmlns:cx6="http://schemas.microsoft.com/office/drawing/2016/5/12/chartex" xmlns:cx7="http://schemas.microsoft.com/office/drawing/2016/5/13/chartex" xmlns:cx8="http://schemas.microsoft.com/office/drawing/2016/5/14/chartex" xmlns:mc="http://schemas.openxmlformats.org/markup-compatibility/2006" xmlns:aink="http://schemas.microsoft.com/office/drawing/2016/ink" xmlns:am3d="http://schemas.microsoft.com/office/drawing/2017/model3d" xmlns:o="urn:schemas-microsoft-com:office:office" xmlns:r="http://schemas.openxmlformats.org/officeDocument/2006/relationships" xmlns:m="http://schemas.openxmlformats.org/officeDocument/2006/math" xmlns:v="urn:schemas-microsoft-com:vml" xmlns:wp14="http://schemas.microsoft.com/office/word/2010/wordprocessingDrawing" xmlns:wp="http://schemas.openxmlformats.org/drawingml/2006/wordprocessingDrawing" xmlns:w10="urn:schemas-microsoft-com:office:word" xmlns:w="http://schemas.openxmlformats.org/wordprocessingml/2006/main" xmlns:w14="http://schemas.microsoft.com/office/word/2010/wordml" xmlns:w15="http://schemas.microsoft.com/office/word/2012/wordml" xmlns:w16cex="http://schemas.microsoft.com/office/word/2018/wordml/cex" xmlns:w16cid="http://schemas.microsoft.com/office/word/2016/wordml/cid" xmlns:w16="http://schemas.microsoft.com/office/word/2018/wordml" xmlns:w16sdtdh="http://schemas.microsoft.com/office/word/2020/wordml/sdtdatahash" xmlns:w16se="http://schemas.microsoft.com/office/word/2015/wordml/symex" xmlns:wpg="http://schemas.microsoft.com/office/word/2010/wordprocessingGroup" xmlns:wpi="http://schemas.microsoft.com/office/word/2010/wordprocessingInk" xmlns:wne="http://schemas.microsoft.com/office/word/2006/wordml" xmlns:wps="http://schemas.microsoft.com/office/word/2010/wordprocessingShape" mc:Ignorable="w14 w15 w16se w16cid w16 w16cex w16sdtdh wp14">
   <w:abstractNum w:abstractNumId="0" w15:restartNumberingAfterBreak="0">
+    <w:nsid w:val="2FBD140C"/>
+    <w:multiLevelType w:val="hybridMultilevel"/>
+    <w:tmpl w:val="0FE89E68"/>
+    <w:lvl w:ilvl="0" w:tplc="4009000F">
+      <w:start w:val="1"/>
+      <w:numFmt w:val="decimal"/>
+      <w:lvlText w:val="%1."/>
+      <w:lvlJc w:val="left"/>
+      <w:pPr>
+        <w:ind w:left="720" w:hanging="360"/>
+      </w:pPr>
+      <w:rPr>
+        <w:rFonts w:hint="default"/>
+      </w:rPr>
+    </w:lvl>
+    <w:lvl w:ilvl="1" w:tplc="40090019" w:tentative="1">
+      <w:start w:val="1"/>
+      <w:numFmt w:val="lowerLetter"/>
+      <w:lvlText w:val="%2."/>
+      <w:lvlJc w:val="left"/>
+      <w:pPr>
+        <w:ind w:left="1440" w:hanging="360"/>
+      </w:pPr>
+    </w:lvl>
+    <w:lvl w:ilvl="2" w:tplc="4009001B" w:tentative="1">
+      <w:start w:val="1"/>
+      <w:numFmt w:val="lowerRoman"/>
+      <w:lvlText w:val="%3."/>
+      <w:lvlJc w:val="right"/>
+      <w:pPr>
+        <w:ind w:left="2160" w:hanging="180"/>
+      </w:pPr>
+    </w:lvl>
+    <w:lvl w:ilvl="3" w:tplc="4009000F" w:tentative="1">
+      <w:start w:val="1"/>
+      <w:numFmt w:val="decimal"/>
+      <w:lvlText w:val="%4."/>
+      <w:lvlJc w:val="left"/>
+      <w:pPr>
+        <w:ind w:left="2880" w:hanging="360"/>
+      </w:pPr>
+    </w:lvl>
+    <w:lvl w:ilvl="4" w:tplc="40090019" w:tentative="1">
+      <w:start w:val="1"/>
+      <w:numFmt w:val="lowerLetter"/>
+      <w:lvlText w:val="%5."/>
+      <w:lvlJc w:val="left"/>
+      <w:pPr>
+        <w:ind w:left="3600" w:hanging="360"/>
+      </w:pPr>
+    </w:lvl>
+    <w:lvl w:ilvl="5" w:tplc="4009001B" w:tentative="1">
+      <w:start w:val="1"/>
+      <w:numFmt w:val="lowerRoman"/>
+      <w:lvlText w:val="%6."/>
+      <w:lvlJc w:val="right"/>
+      <w:pPr>
+        <w:ind w:left="4320" w:hanging="180"/>
+      </w:pPr>
+    </w:lvl>
+    <w:lvl w:ilvl="6" w:tplc="4009000F" w:tentative="1">
+      <w:start w:val="1"/>
+      <w:numFmt w:val="decimal"/>
+      <w:lvlText w:val="%7."/>
+      <w:lvlJc w:val="left"/>
+      <w:pPr>
+        <w:ind w:left="5040" w:hanging="360"/>
+      </w:pPr>
+    </w:lvl>
+    <w:lvl w:ilvl="7" w:tplc="40090019" w:tentative="1">
+      <w:start w:val="1"/>
+      <w:numFmt w:val="lowerLetter"/>
+      <w:lvlText w:val="%8."/>
+      <w:lvlJc w:val="left"/>
+      <w:pPr>
+        <w:ind w:left="5760" w:hanging="360"/>
+      </w:pPr>
+    </w:lvl>
+    <w:lvl w:ilvl="8" w:tplc="4009001B" w:tentative="1">
+      <w:start w:val="1"/>
+      <w:numFmt w:val="lowerRoman"/>
+      <w:lvlText w:val="%9."/>
+      <w:lvlJc w:val="right"/>
+      <w:pPr>
+        <w:ind w:left="6480" w:hanging="180"/>
+      </w:pPr>
+    </w:lvl>
+  </w:abstractNum>
+  <w:abstractNum w:abstractNumId="1" w15:restartNumberingAfterBreak="0">
     <w:nsid w:val="50120A8F"/>
     <w:multiLevelType w:val="hybridMultilevel"/>
     <w:tmpl w:val="EC74CB88"/>
@@ -1349,7 +2397,7 @@
       </w:pPr>
     </w:lvl>
   </w:abstractNum>
-  <w:abstractNum w:abstractNumId="1" w15:restartNumberingAfterBreak="0">
+  <w:abstractNum w:abstractNumId="2" w15:restartNumberingAfterBreak="0">
     <w:nsid w:val="505F235D"/>
     <w:multiLevelType w:val="hybridMultilevel"/>
     <w:tmpl w:val="84402296"/>
@@ -1439,10 +2487,13 @@
     </w:lvl>
   </w:abstractNum>
   <w:num w:numId="1">
-    <w:abstractNumId w:val="0"/>
+    <w:abstractNumId w:val="1"/>
   </w:num>
   <w:num w:numId="2">
-    <w:abstractNumId w:val="1"/>
+    <w:abstractNumId w:val="2"/>
+  </w:num>
+  <w:num w:numId="3">
+    <w:abstractNumId w:val="0"/>
   </w:num>
 </w:numbering>
 </file>
@@ -1918,6 +2969,18 @@
       <w:bCs/>
     </w:rPr>
   </w:style>
+  <w:style w:type="character" w:styleId="FollowedHyperlink">
+    <w:name w:val="FollowedHyperlink"/>
+    <w:basedOn w:val="DefaultParagraphFont"/>
+    <w:uiPriority w:val="99"/>
+    <w:semiHidden/>
+    <w:unhideWhenUsed/>
+    <w:rsid w:val="00677953"/>
+    <w:rPr>
+      <w:color w:val="954F72" w:themeColor="followedHyperlink"/>
+      <w:u w:val="single"/>
+    </w:rPr>
+  </w:style>
 </w:styles>
 </file>
 

</xml_diff>

<commit_message>
Add images to 5 tips
</commit_message>
<xml_diff>
--- a/Carbon Footprint dataset for smart devices.docx
+++ b/Carbon Footprint dataset for smart devices.docx
@@ -61,25 +61,7 @@
             <w:sz w:val="24"/>
             <w:szCs w:val="24"/>
           </w:rPr>
-          <w:t>https://w</w:t>
-        </w:r>
-        <w:r>
-          <w:rPr>
-            <w:rStyle w:val="Hyperlink"/>
-            <w:rFonts w:ascii="Times New Roman" w:hAnsi="Times New Roman" w:cs="Times New Roman"/>
-            <w:sz w:val="24"/>
-            <w:szCs w:val="24"/>
-          </w:rPr>
-          <w:t>w</w:t>
-        </w:r>
-        <w:r>
-          <w:rPr>
-            <w:rStyle w:val="Hyperlink"/>
-            <w:rFonts w:ascii="Times New Roman" w:hAnsi="Times New Roman" w:cs="Times New Roman"/>
-            <w:sz w:val="24"/>
-            <w:szCs w:val="24"/>
-          </w:rPr>
-          <w:t>w.mdpi.com/2071-1050/10/9/3027</w:t>
+          <w:t>https://www.mdpi.com/2071-1050/10/9/3027</w:t>
         </w:r>
       </w:hyperlink>
     </w:p>
@@ -126,25 +108,7 @@
             <w:sz w:val="24"/>
             <w:szCs w:val="24"/>
           </w:rPr>
-          <w:t>https://ghgprotocol.org/life-cyc</w:t>
-        </w:r>
-        <w:r>
-          <w:rPr>
-            <w:rStyle w:val="Hyperlink"/>
-            <w:rFonts w:ascii="Times New Roman" w:hAnsi="Times New Roman" w:cs="Times New Roman"/>
-            <w:sz w:val="24"/>
-            <w:szCs w:val="24"/>
-          </w:rPr>
-          <w:t>l</w:t>
-        </w:r>
-        <w:r>
-          <w:rPr>
-            <w:rStyle w:val="Hyperlink"/>
-            <w:rFonts w:ascii="Times New Roman" w:hAnsi="Times New Roman" w:cs="Times New Roman"/>
-            <w:sz w:val="24"/>
-            <w:szCs w:val="24"/>
-          </w:rPr>
-          <w:t>e-databases</w:t>
+          <w:t>https://ghgprotocol.org/life-cycle-databases</w:t>
         </w:r>
       </w:hyperlink>
       <w:r>
@@ -216,28 +180,9 @@
             <w:sz w:val="24"/>
             <w:szCs w:val="24"/>
           </w:rPr>
-          <w:t>https://www.apple.com/environ</w:t>
-        </w:r>
-        <w:r>
-          <w:rPr>
-            <w:rStyle w:val="Hyperlink"/>
-            <w:rFonts w:ascii="Times New Roman" w:hAnsi="Times New Roman" w:cs="Times New Roman"/>
-            <w:sz w:val="24"/>
-            <w:szCs w:val="24"/>
-          </w:rPr>
-          <w:t>m</w:t>
-        </w:r>
-        <w:r>
-          <w:rPr>
-            <w:rStyle w:val="Hyperlink"/>
-            <w:rFonts w:ascii="Times New Roman" w:hAnsi="Times New Roman" w:cs="Times New Roman"/>
-            <w:sz w:val="24"/>
-            <w:szCs w:val="24"/>
-          </w:rPr>
-          <w:t>ent/pdf/Apple_Environmental_Responsibility_Report_2019.pdf</w:t>
+          <w:t>https://www.apple.com/environment/pdf/Apple_Environmental_Responsibility_Report_2019.pdf</w:t>
         </w:r>
       </w:hyperlink>
-      <w:proofErr w:type="gramStart"/>
       <w:r>
         <w:rPr>
           <w:rFonts w:ascii="Times New Roman" w:hAnsi="Times New Roman" w:cs="Times New Roman"/>
@@ -252,34 +197,7 @@
           <w:sz w:val="24"/>
           <w:szCs w:val="24"/>
         </w:rPr>
-        <w:t xml:space="preserve">  (</w:t>
-      </w:r>
-      <w:proofErr w:type="gramEnd"/>
-      <w:r>
-        <w:rPr>
-          <w:rFonts w:ascii="Times New Roman" w:hAnsi="Times New Roman" w:cs="Times New Roman"/>
-          <w:sz w:val="24"/>
-          <w:szCs w:val="24"/>
-        </w:rPr>
-        <w:t xml:space="preserve">Excellent can be used in report </w:t>
-      </w:r>
-      <w:proofErr w:type="spellStart"/>
-      <w:r>
-        <w:rPr>
-          <w:rFonts w:ascii="Times New Roman" w:hAnsi="Times New Roman" w:cs="Times New Roman"/>
-          <w:sz w:val="24"/>
-          <w:szCs w:val="24"/>
-        </w:rPr>
-        <w:t>atleast</w:t>
-      </w:r>
-      <w:proofErr w:type="spellEnd"/>
-      <w:r>
-        <w:rPr>
-          <w:rFonts w:ascii="Times New Roman" w:hAnsi="Times New Roman" w:cs="Times New Roman"/>
-          <w:sz w:val="24"/>
-          <w:szCs w:val="24"/>
-        </w:rPr>
-        <w:t xml:space="preserve">) </w:t>
+        <w:t xml:space="preserve">  (Excellent can be used in report atleast) </w:t>
       </w:r>
     </w:p>
     <w:p>
@@ -304,28 +222,9 @@
             <w:sz w:val="24"/>
             <w:szCs w:val="24"/>
           </w:rPr>
-          <w:t>https://wimvanderbauwhede.github.io/articles/frugal-</w:t>
-        </w:r>
-        <w:r>
-          <w:rPr>
-            <w:rStyle w:val="Hyperlink"/>
-            <w:rFonts w:ascii="Times New Roman" w:hAnsi="Times New Roman" w:cs="Times New Roman"/>
-            <w:sz w:val="24"/>
-            <w:szCs w:val="24"/>
-          </w:rPr>
-          <w:t>c</w:t>
-        </w:r>
-        <w:r>
-          <w:rPr>
-            <w:rStyle w:val="Hyperlink"/>
-            <w:rFonts w:ascii="Times New Roman" w:hAnsi="Times New Roman" w:cs="Times New Roman"/>
-            <w:sz w:val="24"/>
-            <w:szCs w:val="24"/>
-          </w:rPr>
-          <w:t>omputing/</w:t>
+          <w:t>https://wimvanderbauwhede.github.io/articles/frugal-computing/</w:t>
         </w:r>
       </w:hyperlink>
-      <w:proofErr w:type="gramStart"/>
       <w:r>
         <w:rPr>
           <w:rFonts w:ascii="Times New Roman" w:hAnsi="Times New Roman" w:cs="Times New Roman"/>
@@ -340,34 +239,7 @@
           <w:sz w:val="24"/>
           <w:szCs w:val="24"/>
         </w:rPr>
-        <w:t xml:space="preserve">  (</w:t>
-      </w:r>
-      <w:proofErr w:type="gramEnd"/>
-      <w:r>
-        <w:rPr>
-          <w:rFonts w:ascii="Times New Roman" w:hAnsi="Times New Roman" w:cs="Times New Roman"/>
-          <w:sz w:val="24"/>
-          <w:szCs w:val="24"/>
-        </w:rPr>
-        <w:t xml:space="preserve">great source for background info, sir referenced it in class too – </w:t>
-      </w:r>
-      <w:proofErr w:type="spellStart"/>
-      <w:r>
-        <w:rPr>
-          <w:rFonts w:ascii="Times New Roman" w:hAnsi="Times New Roman" w:cs="Times New Roman"/>
-          <w:sz w:val="24"/>
-          <w:szCs w:val="24"/>
-        </w:rPr>
-        <w:t>Esp</w:t>
-      </w:r>
-      <w:proofErr w:type="spellEnd"/>
-      <w:r>
-        <w:rPr>
-          <w:rFonts w:ascii="Times New Roman" w:hAnsi="Times New Roman" w:cs="Times New Roman"/>
-          <w:sz w:val="24"/>
-          <w:szCs w:val="24"/>
-        </w:rPr>
-        <w:t xml:space="preserve"> for IOT devices/smart)</w:t>
+        <w:t xml:space="preserve">  (great source for background info, sir referenced it in class too – Esp for IOT devices/smart)</w:t>
       </w:r>
     </w:p>
     <w:p>
@@ -392,25 +264,7 @@
             <w:sz w:val="24"/>
             <w:szCs w:val="24"/>
           </w:rPr>
-          <w:t>https://reboxed.co/blogs/outsi</w:t>
-        </w:r>
-        <w:r>
-          <w:rPr>
-            <w:rStyle w:val="Hyperlink"/>
-            <w:rFonts w:ascii="Times New Roman" w:hAnsi="Times New Roman" w:cs="Times New Roman"/>
-            <w:sz w:val="24"/>
-            <w:szCs w:val="24"/>
-          </w:rPr>
-          <w:t>d</w:t>
-        </w:r>
-        <w:r>
-          <w:rPr>
-            <w:rStyle w:val="Hyperlink"/>
-            <w:rFonts w:ascii="Times New Roman" w:hAnsi="Times New Roman" w:cs="Times New Roman"/>
-            <w:sz w:val="24"/>
-            <w:szCs w:val="24"/>
-          </w:rPr>
-          <w:t>ethebox/the-carbon-footprint-of-your-phone-and-how-you-can-reduce-it</w:t>
+          <w:t>https://reboxed.co/blogs/outsidethebox/the-carbon-footprint-of-your-phone-and-how-you-can-reduce-it</w:t>
         </w:r>
       </w:hyperlink>
       <w:r>
@@ -435,25 +289,7 @@
           <w:sz w:val="24"/>
           <w:szCs w:val="24"/>
         </w:rPr>
-        <w:t xml:space="preserve">phone </w:t>
-      </w:r>
-      <w:proofErr w:type="gramStart"/>
-      <w:r>
-        <w:rPr>
-          <w:rFonts w:ascii="Times New Roman" w:hAnsi="Times New Roman" w:cs="Times New Roman"/>
-          <w:sz w:val="24"/>
-          <w:szCs w:val="24"/>
-        </w:rPr>
-        <w:t>usage  n</w:t>
-      </w:r>
-      <w:proofErr w:type="gramEnd"/>
-      <w:r>
-        <w:rPr>
-          <w:rFonts w:ascii="Times New Roman" w:hAnsi="Times New Roman" w:cs="Times New Roman"/>
-          <w:sz w:val="24"/>
-          <w:szCs w:val="24"/>
-        </w:rPr>
-        <w:t xml:space="preserve"> tips too)</w:t>
+        <w:t>phone usage  n tips too)</w:t>
       </w:r>
     </w:p>
     <w:p>
@@ -478,25 +314,7 @@
             <w:sz w:val="24"/>
             <w:szCs w:val="24"/>
           </w:rPr>
-          <w:t>https://profilebooks.com/wp-content/uploads/w</w:t>
-        </w:r>
-        <w:r>
-          <w:rPr>
-            <w:rStyle w:val="Hyperlink"/>
-            <w:rFonts w:ascii="Times New Roman" w:hAnsi="Times New Roman" w:cs="Times New Roman"/>
-            <w:sz w:val="24"/>
-            <w:szCs w:val="24"/>
-          </w:rPr>
-          <w:t>p</w:t>
-        </w:r>
-        <w:r>
-          <w:rPr>
-            <w:rStyle w:val="Hyperlink"/>
-            <w:rFonts w:ascii="Times New Roman" w:hAnsi="Times New Roman" w:cs="Times New Roman"/>
-            <w:sz w:val="24"/>
-            <w:szCs w:val="24"/>
-          </w:rPr>
-          <w:t>allimport/files/PDFs/9781788163811_preview.pdf</w:t>
+          <w:t>https://profilebooks.com/wp-content/uploads/wpallimport/files/PDFs/9781788163811_preview.pdf</w:t>
         </w:r>
       </w:hyperlink>
       <w:r>
@@ -538,8 +356,33 @@
             <w:sz w:val="24"/>
             <w:szCs w:val="24"/>
           </w:rPr>
-          <w:t>https://profilebooks.com/work/how-bad</w:t>
+          <w:t>https://profilebooks.com/work/how-bad-are-bananas/</w:t>
         </w:r>
+      </w:hyperlink>
+      <w:r>
+        <w:rPr>
+          <w:rFonts w:ascii="Times New Roman" w:hAnsi="Times New Roman" w:cs="Times New Roman"/>
+          <w:sz w:val="24"/>
+          <w:szCs w:val="24"/>
+        </w:rPr>
+        <w:t xml:space="preserve"> </w:t>
+      </w:r>
+    </w:p>
+    <w:p>
+      <w:pPr>
+        <w:pStyle w:val="ListParagraph"/>
+        <w:numPr>
+          <w:ilvl w:val="0"/>
+          <w:numId w:val="1"/>
+        </w:numPr>
+        <w:spacing w:line="360" w:lineRule="auto"/>
+        <w:rPr>
+          <w:rFonts w:ascii="Times New Roman" w:hAnsi="Times New Roman" w:cs="Times New Roman"/>
+          <w:sz w:val="24"/>
+          <w:szCs w:val="24"/>
+        </w:rPr>
+      </w:pPr>
+      <w:hyperlink r:id="rId12" w:history="1">
         <w:r>
           <w:rPr>
             <w:rStyle w:val="Hyperlink"/>
@@ -547,8 +390,33 @@
             <w:sz w:val="24"/>
             <w:szCs w:val="24"/>
           </w:rPr>
-          <w:t>-</w:t>
+          <w:t>https://www.ed.ac.uk/files/atoms/files/pc-carbonfootprints-jh-ecci2.pdf</w:t>
         </w:r>
+      </w:hyperlink>
+      <w:r>
+        <w:rPr>
+          <w:rFonts w:ascii="Times New Roman" w:hAnsi="Times New Roman" w:cs="Times New Roman"/>
+          <w:sz w:val="24"/>
+          <w:szCs w:val="24"/>
+        </w:rPr>
+        <w:t xml:space="preserve"> </w:t>
+      </w:r>
+    </w:p>
+    <w:p>
+      <w:pPr>
+        <w:pStyle w:val="ListParagraph"/>
+        <w:numPr>
+          <w:ilvl w:val="0"/>
+          <w:numId w:val="1"/>
+        </w:numPr>
+        <w:spacing w:line="360" w:lineRule="auto"/>
+        <w:rPr>
+          <w:rFonts w:ascii="Times New Roman" w:hAnsi="Times New Roman" w:cs="Times New Roman"/>
+          <w:sz w:val="24"/>
+          <w:szCs w:val="24"/>
+        </w:rPr>
+      </w:pPr>
+      <w:hyperlink r:id="rId13" w:history="1">
         <w:r>
           <w:rPr>
             <w:rStyle w:val="Hyperlink"/>
@@ -556,9 +424,35 @@
             <w:sz w:val="24"/>
             <w:szCs w:val="24"/>
           </w:rPr>
-          <w:t>are-bananas/</w:t>
+          <w:t>https://www.apple.com/environment/pdf/products/iphone/iPhone_12_PER_Oct2020.pdf</w:t>
         </w:r>
       </w:hyperlink>
+    </w:p>
+    <w:p>
+      <w:pPr>
+        <w:pStyle w:val="ListParagraph"/>
+        <w:numPr>
+          <w:ilvl w:val="0"/>
+          <w:numId w:val="1"/>
+        </w:numPr>
+        <w:spacing w:line="360" w:lineRule="auto"/>
+        <w:rPr>
+          <w:rFonts w:ascii="Times New Roman" w:hAnsi="Times New Roman" w:cs="Times New Roman"/>
+          <w:sz w:val="24"/>
+          <w:szCs w:val="24"/>
+        </w:rPr>
+      </w:pPr>
+      <w:hyperlink r:id="rId14" w:history="1">
+        <w:r>
+          <w:rPr>
+            <w:rStyle w:val="Hyperlink"/>
+            <w:rFonts w:ascii="Times New Roman" w:hAnsi="Times New Roman" w:cs="Times New Roman"/>
+            <w:sz w:val="24"/>
+            <w:szCs w:val="24"/>
+          </w:rPr>
+          <w:t>https://www.mdpi.com/2079-9292/9/3/464/htm</w:t>
+        </w:r>
+      </w:hyperlink>
       <w:r>
         <w:rPr>
           <w:rFonts w:ascii="Times New Roman" w:hAnsi="Times New Roman" w:cs="Times New Roman"/>
@@ -622,25 +516,23 @@
           <w:sz w:val="24"/>
           <w:szCs w:val="24"/>
         </w:rPr>
-        <w:t xml:space="preserve">c) take any energy relevant or C02 emission relevant dataset and try integrating it in </w:t>
-      </w:r>
-      <w:proofErr w:type="spellStart"/>
-      <w:r>
-        <w:rPr>
-          <w:rFonts w:ascii="Times New Roman" w:hAnsi="Times New Roman" w:cs="Times New Roman"/>
-          <w:sz w:val="24"/>
-          <w:szCs w:val="24"/>
-        </w:rPr>
-        <w:t>tableu</w:t>
-      </w:r>
-      <w:proofErr w:type="spellEnd"/>
-      <w:r>
-        <w:rPr>
-          <w:rFonts w:ascii="Times New Roman" w:hAnsi="Times New Roman" w:cs="Times New Roman"/>
-          <w:sz w:val="24"/>
-          <w:szCs w:val="24"/>
-        </w:rPr>
-        <w:t xml:space="preserve"> for data viz! Priority</w:t>
+        <w:t>c) take any energy relevant or C02 emission relevant dataset and try integrating it in table</w:t>
+      </w:r>
+      <w:r>
+        <w:rPr>
+          <w:rFonts w:ascii="Times New Roman" w:hAnsi="Times New Roman" w:cs="Times New Roman"/>
+          <w:sz w:val="24"/>
+          <w:szCs w:val="24"/>
+        </w:rPr>
+        <w:t>a</w:t>
+      </w:r>
+      <w:r>
+        <w:rPr>
+          <w:rFonts w:ascii="Times New Roman" w:hAnsi="Times New Roman" w:cs="Times New Roman"/>
+          <w:sz w:val="24"/>
+          <w:szCs w:val="24"/>
+        </w:rPr>
+        <w:t>u for data viz! Priority</w:t>
       </w:r>
     </w:p>
     <w:p>
@@ -755,7 +647,92 @@
           <w:sz w:val="24"/>
           <w:szCs w:val="24"/>
         </w:rPr>
-        <w:t xml:space="preserve"> We can easily miss out on the main causes of our digital carbon footprint by focusing on carbon footprint of sending emails,  using mobile networks</w:t>
+        <w:t xml:space="preserve"> </w:t>
+      </w:r>
+    </w:p>
+    <w:p>
+      <w:pPr>
+        <w:pStyle w:val="ListParagraph"/>
+        <w:spacing w:line="360" w:lineRule="auto"/>
+        <w:jc w:val="center"/>
+        <w:rPr>
+          <w:rFonts w:ascii="Times New Roman" w:hAnsi="Times New Roman" w:cs="Times New Roman"/>
+          <w:b/>
+          <w:bCs/>
+          <w:sz w:val="24"/>
+          <w:szCs w:val="24"/>
+        </w:rPr>
+      </w:pPr>
+      <w:r>
+        <w:rPr>
+          <w:rFonts w:ascii="Times New Roman" w:hAnsi="Times New Roman" w:cs="Times New Roman"/>
+          <w:b/>
+          <w:bCs/>
+          <w:noProof/>
+          <w:sz w:val="24"/>
+          <w:szCs w:val="24"/>
+        </w:rPr>
+        <w:lastRenderedPageBreak/>
+        <w:drawing>
+          <wp:inline distT="0" distB="0" distL="0" distR="0" wp14:anchorId="1575BE02" wp14:editId="389DD28A">
+            <wp:extent cx="3276600" cy="2210053"/>
+            <wp:effectExtent l="0" t="0" r="0" b="0"/>
+            <wp:docPr id="1" name="Picture 1" descr="Shape&#10;&#10;Description automatically generated"/>
+            <wp:cNvGraphicFramePr>
+              <a:graphicFrameLocks xmlns:a="http://schemas.openxmlformats.org/drawingml/2006/main" noChangeAspect="1"/>
+            </wp:cNvGraphicFramePr>
+            <a:graphic xmlns:a="http://schemas.openxmlformats.org/drawingml/2006/main">
+              <a:graphicData uri="http://schemas.openxmlformats.org/drawingml/2006/picture">
+                <pic:pic xmlns:pic="http://schemas.openxmlformats.org/drawingml/2006/picture">
+                  <pic:nvPicPr>
+                    <pic:cNvPr id="1" name="Picture 1" descr="Shape&#10;&#10;Description automatically generated"/>
+                    <pic:cNvPicPr/>
+                  </pic:nvPicPr>
+                  <pic:blipFill>
+                    <a:blip r:embed="rId15">
+                      <a:extLst>
+                        <a:ext uri="{28A0092B-C50C-407E-A947-70E740481C1C}">
+                          <a14:useLocalDpi xmlns:a14="http://schemas.microsoft.com/office/drawing/2010/main" val="0"/>
+                        </a:ext>
+                      </a:extLst>
+                    </a:blip>
+                    <a:stretch>
+                      <a:fillRect/>
+                    </a:stretch>
+                  </pic:blipFill>
+                  <pic:spPr>
+                    <a:xfrm>
+                      <a:off x="0" y="0"/>
+                      <a:ext cx="3282086" cy="2213753"/>
+                    </a:xfrm>
+                    <a:prstGeom prst="rect">
+                      <a:avLst/>
+                    </a:prstGeom>
+                  </pic:spPr>
+                </pic:pic>
+              </a:graphicData>
+            </a:graphic>
+          </wp:inline>
+        </w:drawing>
+      </w:r>
+    </w:p>
+    <w:p>
+      <w:pPr>
+        <w:pStyle w:val="ListParagraph"/>
+        <w:spacing w:line="360" w:lineRule="auto"/>
+        <w:rPr>
+          <w:rFonts w:ascii="Times New Roman" w:hAnsi="Times New Roman" w:cs="Times New Roman"/>
+          <w:sz w:val="24"/>
+          <w:szCs w:val="24"/>
+        </w:rPr>
+      </w:pPr>
+      <w:r>
+        <w:rPr>
+          <w:rFonts w:ascii="Times New Roman" w:hAnsi="Times New Roman" w:cs="Times New Roman"/>
+          <w:sz w:val="24"/>
+          <w:szCs w:val="24"/>
+        </w:rPr>
+        <w:t>We can easily miss out on the main causes of our digital carbon footprint by focusing on carbon footprint of sending emails,  using mobile networks</w:t>
       </w:r>
       <w:r>
         <w:rPr>
@@ -789,6 +766,79 @@
         </w:rPr>
         <w:t xml:space="preserve">, text messaging among other trivial usage of smart devices. Meanwhile, the carbon emissions emitting from the production of computing devices far exceeds those caused by their usage. </w:t>
       </w:r>
+    </w:p>
+    <w:p>
+      <w:pPr>
+        <w:pStyle w:val="ListParagraph"/>
+        <w:spacing w:line="360" w:lineRule="auto"/>
+        <w:rPr>
+          <w:rFonts w:ascii="Times New Roman" w:hAnsi="Times New Roman" w:cs="Times New Roman"/>
+          <w:sz w:val="24"/>
+          <w:szCs w:val="24"/>
+        </w:rPr>
+      </w:pPr>
+      <w:r>
+        <w:rPr>
+          <w:rFonts w:ascii="Times New Roman" w:hAnsi="Times New Roman" w:cs="Times New Roman"/>
+          <w:noProof/>
+          <w:sz w:val="24"/>
+          <w:szCs w:val="24"/>
+        </w:rPr>
+        <w:drawing>
+          <wp:inline distT="0" distB="0" distL="0" distR="0" wp14:anchorId="4A49E9B5" wp14:editId="0EDD8B96">
+            <wp:extent cx="5334744" cy="3724795"/>
+            <wp:effectExtent l="0" t="0" r="0" b="9525"/>
+            <wp:docPr id="2" name="Picture 2" descr="Chart, pie chart&#10;&#10;Description automatically generated"/>
+            <wp:cNvGraphicFramePr>
+              <a:graphicFrameLocks xmlns:a="http://schemas.openxmlformats.org/drawingml/2006/main" noChangeAspect="1"/>
+            </wp:cNvGraphicFramePr>
+            <a:graphic xmlns:a="http://schemas.openxmlformats.org/drawingml/2006/main">
+              <a:graphicData uri="http://schemas.openxmlformats.org/drawingml/2006/picture">
+                <pic:pic xmlns:pic="http://schemas.openxmlformats.org/drawingml/2006/picture">
+                  <pic:nvPicPr>
+                    <pic:cNvPr id="2" name="Picture 2" descr="Chart, pie chart&#10;&#10;Description automatically generated"/>
+                    <pic:cNvPicPr/>
+                  </pic:nvPicPr>
+                  <pic:blipFill>
+                    <a:blip r:embed="rId16">
+                      <a:extLst>
+                        <a:ext uri="{28A0092B-C50C-407E-A947-70E740481C1C}">
+                          <a14:useLocalDpi xmlns:a14="http://schemas.microsoft.com/office/drawing/2010/main" val="0"/>
+                        </a:ext>
+                      </a:extLst>
+                    </a:blip>
+                    <a:stretch>
+                      <a:fillRect/>
+                    </a:stretch>
+                  </pic:blipFill>
+                  <pic:spPr>
+                    <a:xfrm>
+                      <a:off x="0" y="0"/>
+                      <a:ext cx="5334744" cy="3724795"/>
+                    </a:xfrm>
+                    <a:prstGeom prst="rect">
+                      <a:avLst/>
+                    </a:prstGeom>
+                  </pic:spPr>
+                </pic:pic>
+              </a:graphicData>
+            </a:graphic>
+          </wp:inline>
+        </w:drawing>
+      </w:r>
+    </w:p>
+    <w:p>
+      <w:pPr>
+        <w:pStyle w:val="ListParagraph"/>
+        <w:spacing w:line="360" w:lineRule="auto"/>
+        <w:rPr>
+          <w:rFonts w:ascii="Times New Roman" w:hAnsi="Times New Roman" w:cs="Times New Roman"/>
+          <w:b/>
+          <w:bCs/>
+          <w:sz w:val="24"/>
+          <w:szCs w:val="24"/>
+        </w:rPr>
+      </w:pPr>
       <w:r>
         <w:rPr>
           <w:rFonts w:ascii="Times New Roman" w:hAnsi="Times New Roman" w:cs="Times New Roman"/>
@@ -796,19 +846,9 @@
           <w:sz w:val="24"/>
           <w:szCs w:val="24"/>
         </w:rPr>
-        <w:t xml:space="preserve">For laptops </w:t>
-      </w:r>
-      <w:r>
-        <w:rPr>
-          <w:rFonts w:ascii="Times New Roman" w:hAnsi="Times New Roman" w:cs="Times New Roman"/>
-          <w:color w:val="313130"/>
-          <w:sz w:val="24"/>
-          <w:szCs w:val="24"/>
-        </w:rPr>
-        <w:lastRenderedPageBreak/>
-        <w:t>and similar computers, manufacturing, distribution and disposal account for 52% of their </w:t>
-      </w:r>
-      <w:hyperlink r:id="rId12" w:history="1">
+        <w:t>For laptops and similar computers, manufacturing, distribution and disposal account for 52% of their </w:t>
+      </w:r>
+      <w:hyperlink r:id="rId17" w:history="1">
         <w:r>
           <w:rPr>
             <w:rStyle w:val="Hyperlink"/>
@@ -895,6 +935,7 @@
           <w:sz w:val="24"/>
           <w:szCs w:val="24"/>
         </w:rPr>
+        <w:lastRenderedPageBreak/>
         <w:t xml:space="preserve">Don’t take automatic upgrade: </w:t>
       </w:r>
       <w:r>
@@ -925,6 +966,141 @@
         </w:rPr>
         <w:t> </w:t>
       </w:r>
+    </w:p>
+    <w:p>
+      <w:pPr>
+        <w:pStyle w:val="ListParagraph"/>
+        <w:spacing w:line="360" w:lineRule="auto"/>
+        <w:rPr>
+          <w:rFonts w:ascii="Times New Roman" w:hAnsi="Times New Roman" w:cs="Times New Roman"/>
+          <w:b/>
+          <w:bCs/>
+          <w:sz w:val="24"/>
+          <w:szCs w:val="24"/>
+        </w:rPr>
+      </w:pPr>
+    </w:p>
+    <w:p>
+      <w:pPr>
+        <w:pStyle w:val="ListParagraph"/>
+        <w:spacing w:line="360" w:lineRule="auto"/>
+        <w:jc w:val="center"/>
+        <w:rPr>
+          <w:rFonts w:ascii="Times New Roman" w:hAnsi="Times New Roman" w:cs="Times New Roman"/>
+          <w:b/>
+          <w:bCs/>
+          <w:sz w:val="24"/>
+          <w:szCs w:val="24"/>
+        </w:rPr>
+      </w:pPr>
+      <w:r>
+        <w:rPr>
+          <w:rFonts w:ascii="Times New Roman" w:hAnsi="Times New Roman" w:cs="Times New Roman"/>
+          <w:b/>
+          <w:bCs/>
+          <w:noProof/>
+          <w:sz w:val="24"/>
+          <w:szCs w:val="24"/>
+        </w:rPr>
+        <w:drawing>
+          <wp:inline distT="0" distB="0" distL="0" distR="0" wp14:anchorId="7C3B94FF" wp14:editId="27E01BB0">
+            <wp:extent cx="2609850" cy="2955600"/>
+            <wp:effectExtent l="0" t="0" r="0" b="0"/>
+            <wp:docPr id="3" name="Picture 3" descr="A close-up of a machine&#10;&#10;Description automatically generated with medium confidence"/>
+            <wp:cNvGraphicFramePr>
+              <a:graphicFrameLocks xmlns:a="http://schemas.openxmlformats.org/drawingml/2006/main" noChangeAspect="1"/>
+            </wp:cNvGraphicFramePr>
+            <a:graphic xmlns:a="http://schemas.openxmlformats.org/drawingml/2006/main">
+              <a:graphicData uri="http://schemas.openxmlformats.org/drawingml/2006/picture">
+                <pic:pic xmlns:pic="http://schemas.openxmlformats.org/drawingml/2006/picture">
+                  <pic:nvPicPr>
+                    <pic:cNvPr id="3" name="Picture 3" descr="A close-up of a machine&#10;&#10;Description automatically generated with medium confidence"/>
+                    <pic:cNvPicPr/>
+                  </pic:nvPicPr>
+                  <pic:blipFill>
+                    <a:blip r:embed="rId18">
+                      <a:extLst>
+                        <a:ext uri="{28A0092B-C50C-407E-A947-70E740481C1C}">
+                          <a14:useLocalDpi xmlns:a14="http://schemas.microsoft.com/office/drawing/2010/main" val="0"/>
+                        </a:ext>
+                      </a:extLst>
+                    </a:blip>
+                    <a:stretch>
+                      <a:fillRect/>
+                    </a:stretch>
+                  </pic:blipFill>
+                  <pic:spPr>
+                    <a:xfrm>
+                      <a:off x="0" y="0"/>
+                      <a:ext cx="2621016" cy="2968245"/>
+                    </a:xfrm>
+                    <a:prstGeom prst="rect">
+                      <a:avLst/>
+                    </a:prstGeom>
+                  </pic:spPr>
+                </pic:pic>
+              </a:graphicData>
+            </a:graphic>
+          </wp:inline>
+        </w:drawing>
+      </w:r>
+    </w:p>
+    <w:p>
+      <w:pPr>
+        <w:pStyle w:val="ListParagraph"/>
+        <w:spacing w:line="360" w:lineRule="auto"/>
+        <w:jc w:val="center"/>
+        <w:rPr>
+          <w:rFonts w:ascii="Times New Roman" w:hAnsi="Times New Roman" w:cs="Times New Roman"/>
+          <w:b/>
+          <w:bCs/>
+          <w:i/>
+          <w:iCs/>
+          <w:sz w:val="24"/>
+          <w:szCs w:val="24"/>
+        </w:rPr>
+      </w:pPr>
+      <w:r>
+        <w:rPr>
+          <w:rFonts w:ascii="Times New Roman" w:hAnsi="Times New Roman" w:cs="Times New Roman"/>
+          <w:b/>
+          <w:bCs/>
+          <w:i/>
+          <w:iCs/>
+          <w:sz w:val="24"/>
+          <w:szCs w:val="24"/>
+        </w:rPr>
+        <w:t>Meet Dave, Apple disassembly bot. Apple can make your iPhone as good as new.</w:t>
+      </w:r>
+    </w:p>
+    <w:p>
+      <w:pPr>
+        <w:pStyle w:val="ListParagraph"/>
+        <w:spacing w:line="360" w:lineRule="auto"/>
+        <w:jc w:val="center"/>
+        <w:rPr>
+          <w:rFonts w:ascii="Times New Roman" w:hAnsi="Times New Roman" w:cs="Times New Roman"/>
+          <w:b/>
+          <w:bCs/>
+          <w:i/>
+          <w:iCs/>
+          <w:sz w:val="24"/>
+          <w:szCs w:val="24"/>
+        </w:rPr>
+      </w:pPr>
+    </w:p>
+    <w:p>
+      <w:pPr>
+        <w:pStyle w:val="ListParagraph"/>
+        <w:spacing w:line="360" w:lineRule="auto"/>
+        <w:rPr>
+          <w:rFonts w:ascii="Times New Roman" w:hAnsi="Times New Roman" w:cs="Times New Roman"/>
+          <w:b/>
+          <w:bCs/>
+          <w:sz w:val="24"/>
+          <w:szCs w:val="24"/>
+        </w:rPr>
+      </w:pPr>
       <w:r>
         <w:rPr>
           <w:rFonts w:ascii="Times New Roman" w:hAnsi="Times New Roman" w:cs="Times New Roman"/>
@@ -1153,6 +1329,84 @@
         </w:rPr>
         <w:t xml:space="preserve">, while mobile networks consumes 100TWh. </w:t>
       </w:r>
+    </w:p>
+    <w:p>
+      <w:pPr>
+        <w:pStyle w:val="ListParagraph"/>
+        <w:spacing w:line="360" w:lineRule="auto"/>
+        <w:rPr>
+          <w:rFonts w:ascii="Times New Roman" w:hAnsi="Times New Roman" w:cs="Times New Roman"/>
+          <w:b/>
+          <w:bCs/>
+          <w:sz w:val="24"/>
+          <w:szCs w:val="24"/>
+        </w:rPr>
+      </w:pPr>
+      <w:r>
+        <w:rPr>
+          <w:rFonts w:ascii="Times New Roman" w:hAnsi="Times New Roman" w:cs="Times New Roman"/>
+          <w:b/>
+          <w:bCs/>
+          <w:noProof/>
+          <w:sz w:val="24"/>
+          <w:szCs w:val="24"/>
+        </w:rPr>
+        <w:lastRenderedPageBreak/>
+        <w:drawing>
+          <wp:inline distT="0" distB="0" distL="0" distR="0" wp14:anchorId="4F848C62" wp14:editId="1B7C53D2">
+            <wp:extent cx="5731510" cy="2760345"/>
+            <wp:effectExtent l="0" t="0" r="2540" b="1905"/>
+            <wp:docPr id="4" name="Picture 4" descr="Chart, bar chart&#10;&#10;Description automatically generated"/>
+            <wp:cNvGraphicFramePr>
+              <a:graphicFrameLocks xmlns:a="http://schemas.openxmlformats.org/drawingml/2006/main" noChangeAspect="1"/>
+            </wp:cNvGraphicFramePr>
+            <a:graphic xmlns:a="http://schemas.openxmlformats.org/drawingml/2006/main">
+              <a:graphicData uri="http://schemas.openxmlformats.org/drawingml/2006/picture">
+                <pic:pic xmlns:pic="http://schemas.openxmlformats.org/drawingml/2006/picture">
+                  <pic:nvPicPr>
+                    <pic:cNvPr id="4" name="Picture 4" descr="Chart, bar chart&#10;&#10;Description automatically generated"/>
+                    <pic:cNvPicPr/>
+                  </pic:nvPicPr>
+                  <pic:blipFill>
+                    <a:blip r:embed="rId19">
+                      <a:extLst>
+                        <a:ext uri="{28A0092B-C50C-407E-A947-70E740481C1C}">
+                          <a14:useLocalDpi xmlns:a14="http://schemas.microsoft.com/office/drawing/2010/main" val="0"/>
+                        </a:ext>
+                      </a:extLst>
+                    </a:blip>
+                    <a:stretch>
+                      <a:fillRect/>
+                    </a:stretch>
+                  </pic:blipFill>
+                  <pic:spPr>
+                    <a:xfrm>
+                      <a:off x="0" y="0"/>
+                      <a:ext cx="5731510" cy="2760345"/>
+                    </a:xfrm>
+                    <a:prstGeom prst="rect">
+                      <a:avLst/>
+                    </a:prstGeom>
+                  </pic:spPr>
+                </pic:pic>
+              </a:graphicData>
+            </a:graphic>
+          </wp:inline>
+        </w:drawing>
+      </w:r>
+    </w:p>
+    <w:p>
+      <w:pPr>
+        <w:pStyle w:val="ListParagraph"/>
+        <w:spacing w:line="360" w:lineRule="auto"/>
+        <w:rPr>
+          <w:rFonts w:ascii="Times New Roman" w:hAnsi="Times New Roman" w:cs="Times New Roman"/>
+          <w:b/>
+          <w:bCs/>
+          <w:sz w:val="24"/>
+          <w:szCs w:val="24"/>
+        </w:rPr>
+      </w:pPr>
       <w:r>
         <w:rPr>
           <w:rFonts w:ascii="Times New Roman" w:hAnsi="Times New Roman" w:cs="Times New Roman"/>
@@ -1204,6 +1458,150 @@
         </w:rPr>
         <w:t xml:space="preserve"> The climate change target for CO2 emission is 13GTC02e by 2040 and currently electricity is estimated at emitting 10GTC02e. </w:t>
       </w:r>
+    </w:p>
+    <w:p>
+      <w:pPr>
+        <w:pStyle w:val="ListParagraph"/>
+        <w:spacing w:line="360" w:lineRule="auto"/>
+        <w:jc w:val="center"/>
+        <w:rPr>
+          <w:rFonts w:ascii="Times New Roman" w:hAnsi="Times New Roman" w:cs="Times New Roman"/>
+          <w:b/>
+          <w:bCs/>
+          <w:sz w:val="24"/>
+          <w:szCs w:val="24"/>
+        </w:rPr>
+      </w:pPr>
+      <w:r>
+        <w:rPr>
+          <w:rFonts w:ascii="Times New Roman" w:hAnsi="Times New Roman" w:cs="Times New Roman"/>
+          <w:b/>
+          <w:bCs/>
+          <w:noProof/>
+          <w:sz w:val="24"/>
+          <w:szCs w:val="24"/>
+        </w:rPr>
+        <w:drawing>
+          <wp:inline distT="0" distB="0" distL="0" distR="0" wp14:anchorId="12548B1C" wp14:editId="2EB51860">
+            <wp:extent cx="4019550" cy="2957883"/>
+            <wp:effectExtent l="0" t="0" r="0" b="0"/>
+            <wp:docPr id="5" name="Picture 5" descr="Diagram&#10;&#10;Description automatically generated"/>
+            <wp:cNvGraphicFramePr>
+              <a:graphicFrameLocks xmlns:a="http://schemas.openxmlformats.org/drawingml/2006/main" noChangeAspect="1"/>
+            </wp:cNvGraphicFramePr>
+            <a:graphic xmlns:a="http://schemas.openxmlformats.org/drawingml/2006/main">
+              <a:graphicData uri="http://schemas.openxmlformats.org/drawingml/2006/picture">
+                <pic:pic xmlns:pic="http://schemas.openxmlformats.org/drawingml/2006/picture">
+                  <pic:nvPicPr>
+                    <pic:cNvPr id="5" name="Picture 5" descr="Diagram&#10;&#10;Description automatically generated"/>
+                    <pic:cNvPicPr/>
+                  </pic:nvPicPr>
+                  <pic:blipFill>
+                    <a:blip r:embed="rId20">
+                      <a:extLst>
+                        <a:ext uri="{28A0092B-C50C-407E-A947-70E740481C1C}">
+                          <a14:useLocalDpi xmlns:a14="http://schemas.microsoft.com/office/drawing/2010/main" val="0"/>
+                        </a:ext>
+                      </a:extLst>
+                    </a:blip>
+                    <a:stretch>
+                      <a:fillRect/>
+                    </a:stretch>
+                  </pic:blipFill>
+                  <pic:spPr>
+                    <a:xfrm>
+                      <a:off x="0" y="0"/>
+                      <a:ext cx="4027554" cy="2963773"/>
+                    </a:xfrm>
+                    <a:prstGeom prst="rect">
+                      <a:avLst/>
+                    </a:prstGeom>
+                  </pic:spPr>
+                </pic:pic>
+              </a:graphicData>
+            </a:graphic>
+          </wp:inline>
+        </w:drawing>
+      </w:r>
+    </w:p>
+    <w:p>
+      <w:pPr>
+        <w:pStyle w:val="ListParagraph"/>
+        <w:spacing w:line="360" w:lineRule="auto"/>
+        <w:jc w:val="center"/>
+        <w:rPr>
+          <w:rFonts w:ascii="Times New Roman" w:hAnsi="Times New Roman" w:cs="Times New Roman"/>
+          <w:b/>
+          <w:bCs/>
+          <w:sz w:val="24"/>
+          <w:szCs w:val="24"/>
+        </w:rPr>
+      </w:pPr>
+      <w:r>
+        <w:rPr>
+          <w:rFonts w:ascii="Times New Roman" w:hAnsi="Times New Roman" w:cs="Times New Roman"/>
+          <w:b/>
+          <w:bCs/>
+          <w:noProof/>
+          <w:sz w:val="24"/>
+          <w:szCs w:val="24"/>
+        </w:rPr>
+        <w:lastRenderedPageBreak/>
+        <w:drawing>
+          <wp:inline distT="0" distB="0" distL="0" distR="0" wp14:anchorId="074A8440" wp14:editId="25CD721B">
+            <wp:extent cx="3897746" cy="2171700"/>
+            <wp:effectExtent l="0" t="0" r="7620" b="0"/>
+            <wp:docPr id="6" name="Picture 6" descr="A picture containing text, electronics, projector&#10;&#10;Description automatically generated"/>
+            <wp:cNvGraphicFramePr>
+              <a:graphicFrameLocks xmlns:a="http://schemas.openxmlformats.org/drawingml/2006/main" noChangeAspect="1"/>
+            </wp:cNvGraphicFramePr>
+            <a:graphic xmlns:a="http://schemas.openxmlformats.org/drawingml/2006/main">
+              <a:graphicData uri="http://schemas.openxmlformats.org/drawingml/2006/picture">
+                <pic:pic xmlns:pic="http://schemas.openxmlformats.org/drawingml/2006/picture">
+                  <pic:nvPicPr>
+                    <pic:cNvPr id="6" name="Picture 6" descr="A picture containing text, electronics, projector&#10;&#10;Description automatically generated"/>
+                    <pic:cNvPicPr/>
+                  </pic:nvPicPr>
+                  <pic:blipFill>
+                    <a:blip r:embed="rId21">
+                      <a:extLst>
+                        <a:ext uri="{28A0092B-C50C-407E-A947-70E740481C1C}">
+                          <a14:useLocalDpi xmlns:a14="http://schemas.microsoft.com/office/drawing/2010/main" val="0"/>
+                        </a:ext>
+                      </a:extLst>
+                    </a:blip>
+                    <a:stretch>
+                      <a:fillRect/>
+                    </a:stretch>
+                  </pic:blipFill>
+                  <pic:spPr>
+                    <a:xfrm>
+                      <a:off x="0" y="0"/>
+                      <a:ext cx="3903016" cy="2174636"/>
+                    </a:xfrm>
+                    <a:prstGeom prst="rect">
+                      <a:avLst/>
+                    </a:prstGeom>
+                  </pic:spPr>
+                </pic:pic>
+              </a:graphicData>
+            </a:graphic>
+          </wp:inline>
+        </w:drawing>
+      </w:r>
+    </w:p>
+    <w:p>
+      <w:pPr>
+        <w:pStyle w:val="ListParagraph"/>
+        <w:spacing w:line="360" w:lineRule="auto"/>
+        <w:rPr>
+          <w:rFonts w:ascii="Times New Roman" w:hAnsi="Times New Roman" w:cs="Times New Roman"/>
+          <w:b/>
+          <w:bCs/>
+          <w:sz w:val="24"/>
+          <w:szCs w:val="24"/>
+        </w:rPr>
+      </w:pPr>
       <w:r>
         <w:rPr>
           <w:rFonts w:ascii="Times New Roman" w:hAnsi="Times New Roman" w:cs="Times New Roman"/>
@@ -1317,8 +1715,86 @@
           <w:sz w:val="24"/>
           <w:szCs w:val="24"/>
         </w:rPr>
-        <w:t xml:space="preserve">When purchasing appliances, its useful to know how much energy they consume: </w:t>
-      </w:r>
+        <w:t>When purchasing appliances, its useful to know how much energy they consume:</w:t>
+      </w:r>
+    </w:p>
+    <w:p>
+      <w:pPr>
+        <w:pStyle w:val="ListParagraph"/>
+        <w:spacing w:line="360" w:lineRule="auto"/>
+        <w:jc w:val="center"/>
+        <w:rPr>
+          <w:rFonts w:ascii="Times New Roman" w:hAnsi="Times New Roman" w:cs="Times New Roman"/>
+          <w:b/>
+          <w:bCs/>
+          <w:sz w:val="24"/>
+          <w:szCs w:val="24"/>
+        </w:rPr>
+      </w:pPr>
+      <w:r>
+        <w:rPr>
+          <w:rFonts w:ascii="Times New Roman" w:hAnsi="Times New Roman" w:cs="Times New Roman"/>
+          <w:b/>
+          <w:bCs/>
+          <w:noProof/>
+          <w:sz w:val="24"/>
+          <w:szCs w:val="24"/>
+        </w:rPr>
+        <w:drawing>
+          <wp:inline distT="0" distB="0" distL="0" distR="0" wp14:anchorId="1CD33E9C" wp14:editId="3CE5AC0A">
+            <wp:extent cx="3924300" cy="2601273"/>
+            <wp:effectExtent l="0" t="0" r="0" b="8890"/>
+            <wp:docPr id="7" name="Picture 7" descr="A picture containing graphical user interface&#10;&#10;Description automatically generated"/>
+            <wp:cNvGraphicFramePr>
+              <a:graphicFrameLocks xmlns:a="http://schemas.openxmlformats.org/drawingml/2006/main" noChangeAspect="1"/>
+            </wp:cNvGraphicFramePr>
+            <a:graphic xmlns:a="http://schemas.openxmlformats.org/drawingml/2006/main">
+              <a:graphicData uri="http://schemas.openxmlformats.org/drawingml/2006/picture">
+                <pic:pic xmlns:pic="http://schemas.openxmlformats.org/drawingml/2006/picture">
+                  <pic:nvPicPr>
+                    <pic:cNvPr id="7" name="Picture 7" descr="A picture containing graphical user interface&#10;&#10;Description automatically generated"/>
+                    <pic:cNvPicPr/>
+                  </pic:nvPicPr>
+                  <pic:blipFill>
+                    <a:blip r:embed="rId22">
+                      <a:extLst>
+                        <a:ext uri="{28A0092B-C50C-407E-A947-70E740481C1C}">
+                          <a14:useLocalDpi xmlns:a14="http://schemas.microsoft.com/office/drawing/2010/main" val="0"/>
+                        </a:ext>
+                      </a:extLst>
+                    </a:blip>
+                    <a:stretch>
+                      <a:fillRect/>
+                    </a:stretch>
+                  </pic:blipFill>
+                  <pic:spPr>
+                    <a:xfrm>
+                      <a:off x="0" y="0"/>
+                      <a:ext cx="3933478" cy="2607357"/>
+                    </a:xfrm>
+                    <a:prstGeom prst="rect">
+                      <a:avLst/>
+                    </a:prstGeom>
+                  </pic:spPr>
+                </pic:pic>
+              </a:graphicData>
+            </a:graphic>
+          </wp:inline>
+        </w:drawing>
+      </w:r>
+    </w:p>
+    <w:p>
+      <w:pPr>
+        <w:pStyle w:val="ListParagraph"/>
+        <w:spacing w:line="360" w:lineRule="auto"/>
+        <w:rPr>
+          <w:rFonts w:ascii="Times New Roman" w:hAnsi="Times New Roman" w:cs="Times New Roman"/>
+          <w:b/>
+          <w:bCs/>
+          <w:sz w:val="24"/>
+          <w:szCs w:val="24"/>
+        </w:rPr>
+      </w:pPr>
       <w:r>
         <w:rPr>
           <w:rFonts w:ascii="Times New Roman" w:hAnsi="Times New Roman" w:cs="Times New Roman"/>
@@ -1472,22 +1948,7 @@
           <w:bdr w:val="none" w:sz="0" w:space="0" w:color="auto" w:frame="1"/>
           <w:shd w:val="clear" w:color="auto" w:fill="FFFFFF"/>
         </w:rPr>
-        <w:t xml:space="preserve">audio </w:t>
-      </w:r>
-      <w:r>
-        <w:rPr>
-          <w:rStyle w:val="Strong"/>
-          <w:rFonts w:ascii="Times New Roman" w:hAnsi="Times New Roman" w:cs="Times New Roman"/>
-          <w:b w:val="0"/>
-          <w:bCs w:val="0"/>
-          <w:color w:val="333333"/>
-          <w:sz w:val="24"/>
-          <w:szCs w:val="24"/>
-          <w:bdr w:val="none" w:sz="0" w:space="0" w:color="auto" w:frame="1"/>
-          <w:shd w:val="clear" w:color="auto" w:fill="FFFFFF"/>
-        </w:rPr>
-        <w:lastRenderedPageBreak/>
-        <w:t>system</w:t>
+        <w:t>audio system</w:t>
       </w:r>
       <w:r>
         <w:rPr>
@@ -1763,7 +2224,7 @@
           <w:szCs w:val="24"/>
         </w:rPr>
       </w:pPr>
-      <w:hyperlink r:id="rId13" w:history="1">
+      <w:hyperlink r:id="rId23" w:history="1">
         <w:r>
           <w:rPr>
             <w:rStyle w:val="Hyperlink"/>
@@ -1835,7 +2296,7 @@
           <w:szCs w:val="24"/>
         </w:rPr>
       </w:pPr>
-      <w:hyperlink r:id="rId14" w:history="1">
+      <w:hyperlink r:id="rId24" w:history="1">
         <w:r>
           <w:rPr>
             <w:rStyle w:val="Hyperlink"/>
@@ -1907,7 +2368,7 @@
           <w:szCs w:val="24"/>
         </w:rPr>
       </w:pPr>
-      <w:hyperlink r:id="rId15" w:history="1">
+      <w:hyperlink r:id="rId25" w:history="1">
         <w:r>
           <w:rPr>
             <w:rStyle w:val="Hyperlink"/>
@@ -1956,7 +2417,7 @@
           <w:szCs w:val="24"/>
         </w:rPr>
       </w:pPr>
-      <w:hyperlink r:id="rId16" w:history="1">
+      <w:hyperlink r:id="rId26" w:history="1">
         <w:r>
           <w:rPr>
             <w:rStyle w:val="Hyperlink"/>
@@ -1994,25 +2455,7 @@
           <w:sz w:val="24"/>
           <w:szCs w:val="24"/>
         </w:rPr>
-        <w:t xml:space="preserve">Other </w:t>
-      </w:r>
-      <w:proofErr w:type="spellStart"/>
-      <w:r>
-        <w:rPr>
-          <w:rFonts w:ascii="Times New Roman" w:hAnsi="Times New Roman" w:cs="Times New Roman"/>
-          <w:sz w:val="24"/>
-          <w:szCs w:val="24"/>
-        </w:rPr>
-        <w:t>Github</w:t>
-      </w:r>
-      <w:proofErr w:type="spellEnd"/>
-      <w:r>
-        <w:rPr>
-          <w:rFonts w:ascii="Times New Roman" w:hAnsi="Times New Roman" w:cs="Times New Roman"/>
-          <w:sz w:val="24"/>
-          <w:szCs w:val="24"/>
-        </w:rPr>
-        <w:t xml:space="preserve"> relevant links for referenc</w:t>
+        <w:t>Other Github relevant links for referenc</w:t>
       </w:r>
       <w:r>
         <w:rPr>
@@ -2038,29 +2481,19 @@
           <w:sz w:val="24"/>
           <w:szCs w:val="24"/>
         </w:rPr>
-        <w:t xml:space="preserve"> of each repo – can be </w:t>
-      </w:r>
-      <w:proofErr w:type="gramStart"/>
-      <w:r>
-        <w:rPr>
-          <w:rFonts w:ascii="Times New Roman" w:hAnsi="Times New Roman" w:cs="Times New Roman"/>
-          <w:sz w:val="24"/>
-          <w:szCs w:val="24"/>
-        </w:rPr>
-        <w:t>helpful :</w:t>
-      </w:r>
-      <w:proofErr w:type="gramEnd"/>
-    </w:p>
-    <w:p>
-      <w:pPr>
-        <w:spacing w:line="360" w:lineRule="auto"/>
-        <w:rPr>
-          <w:rFonts w:ascii="Times New Roman" w:hAnsi="Times New Roman" w:cs="Times New Roman"/>
-          <w:sz w:val="24"/>
-          <w:szCs w:val="24"/>
-        </w:rPr>
-      </w:pPr>
-      <w:hyperlink r:id="rId17" w:history="1">
+        <w:t xml:space="preserve"> of each repo – can be helpful :</w:t>
+      </w:r>
+    </w:p>
+    <w:p>
+      <w:pPr>
+        <w:spacing w:line="360" w:lineRule="auto"/>
+        <w:rPr>
+          <w:rFonts w:ascii="Times New Roman" w:hAnsi="Times New Roman" w:cs="Times New Roman"/>
+          <w:sz w:val="24"/>
+          <w:szCs w:val="24"/>
+        </w:rPr>
+      </w:pPr>
+      <w:hyperlink r:id="rId27" w:history="1">
         <w:r>
           <w:rPr>
             <w:rStyle w:val="Hyperlink"/>
@@ -2081,7 +2514,7 @@
           <w:szCs w:val="24"/>
         </w:rPr>
       </w:pPr>
-      <w:hyperlink r:id="rId18" w:history="1">
+      <w:hyperlink r:id="rId28" w:history="1">
         <w:r>
           <w:rPr>
             <w:rStyle w:val="Hyperlink"/>
@@ -2102,7 +2535,7 @@
           <w:szCs w:val="24"/>
         </w:rPr>
       </w:pPr>
-      <w:hyperlink r:id="rId19" w:history="1">
+      <w:hyperlink r:id="rId29" w:history="1">
         <w:r>
           <w:rPr>
             <w:rStyle w:val="Hyperlink"/>
@@ -2123,7 +2556,7 @@
           <w:szCs w:val="24"/>
         </w:rPr>
       </w:pPr>
-      <w:hyperlink r:id="rId20" w:history="1">
+      <w:hyperlink r:id="rId30" w:history="1">
         <w:r>
           <w:rPr>
             <w:rStyle w:val="Hyperlink"/>
@@ -2144,7 +2577,7 @@
           <w:szCs w:val="24"/>
         </w:rPr>
       </w:pPr>
-      <w:hyperlink r:id="rId21" w:history="1">
+      <w:hyperlink r:id="rId31" w:history="1">
         <w:r>
           <w:rPr>
             <w:rStyle w:val="Hyperlink"/>
@@ -2165,7 +2598,7 @@
           <w:szCs w:val="24"/>
         </w:rPr>
       </w:pPr>
-      <w:hyperlink r:id="rId22" w:history="1">
+      <w:hyperlink r:id="rId32" w:history="1">
         <w:r>
           <w:rPr>
             <w:rStyle w:val="Hyperlink"/>

</xml_diff>